<commit_message>
6th commit, made a few changes in documentation and FireRecognition class
</commit_message>
<xml_diff>
--- a/Documentatie -Flame Recognition-Comsa Maria Denisa.docx
+++ b/Documentatie -Flame Recognition-Comsa Maria Denisa.docx
@@ -107,6 +107,7 @@
             <w:dataBinding w:prefixMappings="xmlns:ns0='http://purl.org/dc/elements/1.1/' xmlns:ns1='http://schemas.openxmlformats.org/package/2006/metadata/core-properties' " w:xpath="/ns1:coreProperties[1]/ns0:title[1]" w:storeItemID="{6C3C8BC8-F283-45AE-878A-BAB7291924A1}"/>
             <w:text/>
           </w:sdtPr>
+          <w:sdtEndPr/>
           <w:sdtContent>
             <w:p>
               <w:pPr>
@@ -172,7 +173,7 @@
                   <w:sz w:val="28"/>
                   <w:szCs w:val="28"/>
                 </w:rPr>
-                <w:t xml:space="preserve">Flame Recognition </w:t>
+                <w:t>Flame Recognition</w:t>
               </w:r>
             </w:p>
           </w:sdtContent>
@@ -1653,6 +1654,7 @@
     <w:p>
       <w:pPr>
         <w:pStyle w:val="Frspaiere"/>
+        <w:ind w:firstLine="720"/>
         <w:rPr>
           <w:rFonts w:eastAsiaTheme="majorEastAsia"/>
         </w:rPr>
@@ -1734,6 +1736,9 @@
       <w:bookmarkEnd w:id="8"/>
     </w:p>
     <w:p>
+      <w:pPr>
+        <w:ind w:firstLine="720"/>
+      </w:pPr>
       <w:r>
         <w:t xml:space="preserve">Pentru rezolvarea fiecarei cerinte a problemei am realizat cate o </w:t>
       </w:r>
@@ -1777,6 +1782,1343 @@
     </w:p>
     <w:p>
       <w:pPr>
+        <w:shd w:val="clear" w:color="auto" w:fill="2B2B2B"/>
+        <w:tabs>
+          <w:tab w:val="left" w:pos="916"/>
+          <w:tab w:val="left" w:pos="1832"/>
+          <w:tab w:val="left" w:pos="2748"/>
+          <w:tab w:val="left" w:pos="3664"/>
+          <w:tab w:val="left" w:pos="4580"/>
+          <w:tab w:val="left" w:pos="5496"/>
+          <w:tab w:val="left" w:pos="6412"/>
+          <w:tab w:val="left" w:pos="7328"/>
+          <w:tab w:val="left" w:pos="8244"/>
+          <w:tab w:val="left" w:pos="9160"/>
+          <w:tab w:val="left" w:pos="10076"/>
+          <w:tab w:val="left" w:pos="10992"/>
+          <w:tab w:val="left" w:pos="11908"/>
+          <w:tab w:val="left" w:pos="12824"/>
+          <w:tab w:val="left" w:pos="13740"/>
+          <w:tab w:val="left" w:pos="14656"/>
+        </w:tabs>
+        <w:spacing w:after="0" w:line="240" w:lineRule="auto"/>
+        <w:ind w:left="360"/>
+        <w:rPr>
+          <w:rFonts w:ascii="Courier New" w:eastAsia="Times New Roman" w:hAnsi="Courier New" w:cs="Courier New"/>
+          <w:color w:val="A9B7C6"/>
+          <w:sz w:val="20"/>
+          <w:szCs w:val="20"/>
+        </w:rPr>
+      </w:pPr>
+      <w:r>
+        <w:rPr>
+          <w:rFonts w:ascii="Courier New" w:eastAsia="Times New Roman" w:hAnsi="Courier New" w:cs="Courier New"/>
+          <w:color w:val="CC7832"/>
+          <w:sz w:val="20"/>
+          <w:szCs w:val="20"/>
+        </w:rPr>
+        <w:t xml:space="preserve">private boolean </w:t>
+      </w:r>
+      <w:r>
+        <w:rPr>
+          <w:rFonts w:ascii="Courier New" w:eastAsia="Times New Roman" w:hAnsi="Courier New" w:cs="Courier New"/>
+          <w:color w:val="A9B7C6"/>
+          <w:sz w:val="20"/>
+          <w:szCs w:val="20"/>
+        </w:rPr>
+        <w:t>detectionByColor() {</w:t>
+      </w:r>
+      <w:r>
+        <w:rPr>
+          <w:rFonts w:ascii="Courier New" w:eastAsia="Times New Roman" w:hAnsi="Courier New" w:cs="Courier New"/>
+          <w:color w:val="A9B7C6"/>
+          <w:sz w:val="20"/>
+          <w:szCs w:val="20"/>
+        </w:rPr>
+        <w:br/>
+        <w:t xml:space="preserve">    VideoCapture fire_video = </w:t>
+      </w:r>
+      <w:r>
+        <w:rPr>
+          <w:rFonts w:ascii="Courier New" w:eastAsia="Times New Roman" w:hAnsi="Courier New" w:cs="Courier New"/>
+          <w:color w:val="CC7832"/>
+          <w:sz w:val="20"/>
+          <w:szCs w:val="20"/>
+        </w:rPr>
+        <w:t xml:space="preserve">new </w:t>
+      </w:r>
+      <w:r>
+        <w:rPr>
+          <w:rFonts w:ascii="Courier New" w:eastAsia="Times New Roman" w:hAnsi="Courier New" w:cs="Courier New"/>
+          <w:color w:val="A9B7C6"/>
+          <w:sz w:val="20"/>
+          <w:szCs w:val="20"/>
+        </w:rPr>
+        <w:t>VideoCapture(</w:t>
+      </w:r>
+      <w:r>
+        <w:rPr>
+          <w:rFonts w:ascii="Courier New" w:eastAsia="Times New Roman" w:hAnsi="Courier New" w:cs="Courier New"/>
+          <w:color w:val="6A8759"/>
+          <w:sz w:val="20"/>
+          <w:szCs w:val="20"/>
+        </w:rPr>
+        <w:t>"Slow Motion Fire Background  Fire Backgrounds.mp4"</w:t>
+      </w:r>
+      <w:r>
+        <w:rPr>
+          <w:rFonts w:ascii="Courier New" w:eastAsia="Times New Roman" w:hAnsi="Courier New" w:cs="Courier New"/>
+          <w:color w:val="A9B7C6"/>
+          <w:sz w:val="20"/>
+          <w:szCs w:val="20"/>
+        </w:rPr>
+        <w:t>)</w:t>
+      </w:r>
+      <w:r>
+        <w:rPr>
+          <w:rFonts w:ascii="Courier New" w:eastAsia="Times New Roman" w:hAnsi="Courier New" w:cs="Courier New"/>
+          <w:color w:val="CC7832"/>
+          <w:sz w:val="20"/>
+          <w:szCs w:val="20"/>
+        </w:rPr>
+        <w:t>;</w:t>
+      </w:r>
+      <w:r>
+        <w:rPr>
+          <w:rFonts w:ascii="Courier New" w:eastAsia="Times New Roman" w:hAnsi="Courier New" w:cs="Courier New"/>
+          <w:color w:val="CC7832"/>
+          <w:sz w:val="20"/>
+          <w:szCs w:val="20"/>
+        </w:rPr>
+        <w:br/>
+        <w:t xml:space="preserve">    int </w:t>
+      </w:r>
+      <w:r>
+        <w:rPr>
+          <w:rFonts w:ascii="Courier New" w:eastAsia="Times New Roman" w:hAnsi="Courier New" w:cs="Courier New"/>
+          <w:color w:val="A9B7C6"/>
+          <w:sz w:val="20"/>
+          <w:szCs w:val="20"/>
+        </w:rPr>
+        <w:t xml:space="preserve">nrRed = </w:t>
+      </w:r>
+      <w:r>
+        <w:rPr>
+          <w:rFonts w:ascii="Courier New" w:eastAsia="Times New Roman" w:hAnsi="Courier New" w:cs="Courier New"/>
+          <w:color w:val="6897BB"/>
+          <w:sz w:val="20"/>
+          <w:szCs w:val="20"/>
+        </w:rPr>
+        <w:t>0</w:t>
+      </w:r>
+      <w:r>
+        <w:rPr>
+          <w:rFonts w:ascii="Courier New" w:eastAsia="Times New Roman" w:hAnsi="Courier New" w:cs="Courier New"/>
+          <w:color w:val="CC7832"/>
+          <w:sz w:val="20"/>
+          <w:szCs w:val="20"/>
+        </w:rPr>
+        <w:t>;</w:t>
+      </w:r>
+      <w:r>
+        <w:rPr>
+          <w:rFonts w:ascii="Courier New" w:eastAsia="Times New Roman" w:hAnsi="Courier New" w:cs="Courier New"/>
+          <w:color w:val="CC7832"/>
+          <w:sz w:val="20"/>
+          <w:szCs w:val="20"/>
+        </w:rPr>
+        <w:br/>
+        <w:t xml:space="preserve">    if </w:t>
+      </w:r>
+      <w:r>
+        <w:rPr>
+          <w:rFonts w:ascii="Courier New" w:eastAsia="Times New Roman" w:hAnsi="Courier New" w:cs="Courier New"/>
+          <w:color w:val="A9B7C6"/>
+          <w:sz w:val="20"/>
+          <w:szCs w:val="20"/>
+        </w:rPr>
+        <w:t>(fire_video.isOpened()) {</w:t>
+      </w:r>
+      <w:r>
+        <w:rPr>
+          <w:rFonts w:ascii="Courier New" w:eastAsia="Times New Roman" w:hAnsi="Courier New" w:cs="Courier New"/>
+          <w:color w:val="A9B7C6"/>
+          <w:sz w:val="20"/>
+          <w:szCs w:val="20"/>
+        </w:rPr>
+        <w:br/>
+        <w:t xml:space="preserve">        </w:t>
+      </w:r>
+      <w:r>
+        <w:rPr>
+          <w:rFonts w:ascii="Courier New" w:eastAsia="Times New Roman" w:hAnsi="Courier New" w:cs="Courier New"/>
+          <w:color w:val="CC7832"/>
+          <w:sz w:val="20"/>
+          <w:szCs w:val="20"/>
+        </w:rPr>
+        <w:t xml:space="preserve">while </w:t>
+      </w:r>
+      <w:r>
+        <w:rPr>
+          <w:rFonts w:ascii="Courier New" w:eastAsia="Times New Roman" w:hAnsi="Courier New" w:cs="Courier New"/>
+          <w:color w:val="A9B7C6"/>
+          <w:sz w:val="20"/>
+          <w:szCs w:val="20"/>
+        </w:rPr>
+        <w:t>(</w:t>
+      </w:r>
+      <w:r>
+        <w:rPr>
+          <w:rFonts w:ascii="Courier New" w:eastAsia="Times New Roman" w:hAnsi="Courier New" w:cs="Courier New"/>
+          <w:color w:val="CC7832"/>
+          <w:sz w:val="20"/>
+          <w:szCs w:val="20"/>
+        </w:rPr>
+        <w:t>true</w:t>
+      </w:r>
+      <w:r>
+        <w:rPr>
+          <w:rFonts w:ascii="Courier New" w:eastAsia="Times New Roman" w:hAnsi="Courier New" w:cs="Courier New"/>
+          <w:color w:val="A9B7C6"/>
+          <w:sz w:val="20"/>
+          <w:szCs w:val="20"/>
+        </w:rPr>
+        <w:t>) {</w:t>
+      </w:r>
+      <w:r>
+        <w:rPr>
+          <w:rFonts w:ascii="Courier New" w:eastAsia="Times New Roman" w:hAnsi="Courier New" w:cs="Courier New"/>
+          <w:color w:val="A9B7C6"/>
+          <w:sz w:val="20"/>
+          <w:szCs w:val="20"/>
+        </w:rPr>
+        <w:br/>
+        <w:t xml:space="preserve">            fire_video.read(frame)</w:t>
+      </w:r>
+      <w:r>
+        <w:rPr>
+          <w:rFonts w:ascii="Courier New" w:eastAsia="Times New Roman" w:hAnsi="Courier New" w:cs="Courier New"/>
+          <w:color w:val="CC7832"/>
+          <w:sz w:val="20"/>
+          <w:szCs w:val="20"/>
+        </w:rPr>
+        <w:t>;</w:t>
+      </w:r>
+      <w:r>
+        <w:rPr>
+          <w:rFonts w:ascii="Courier New" w:eastAsia="Times New Roman" w:hAnsi="Courier New" w:cs="Courier New"/>
+          <w:color w:val="CC7832"/>
+          <w:sz w:val="20"/>
+          <w:szCs w:val="20"/>
+        </w:rPr>
+        <w:br/>
+        <w:t xml:space="preserve">            if </w:t>
+      </w:r>
+      <w:r>
+        <w:rPr>
+          <w:rFonts w:ascii="Courier New" w:eastAsia="Times New Roman" w:hAnsi="Courier New" w:cs="Courier New"/>
+          <w:color w:val="A9B7C6"/>
+          <w:sz w:val="20"/>
+          <w:szCs w:val="20"/>
+        </w:rPr>
+        <w:t xml:space="preserve">(frame.empty()) </w:t>
+      </w:r>
+      <w:r>
+        <w:rPr>
+          <w:rFonts w:ascii="Courier New" w:eastAsia="Times New Roman" w:hAnsi="Courier New" w:cs="Courier New"/>
+          <w:color w:val="CC7832"/>
+          <w:sz w:val="20"/>
+          <w:szCs w:val="20"/>
+        </w:rPr>
+        <w:t>break;</w:t>
+      </w:r>
+      <w:r>
+        <w:rPr>
+          <w:rFonts w:ascii="Courier New" w:eastAsia="Times New Roman" w:hAnsi="Courier New" w:cs="Courier New"/>
+          <w:color w:val="CC7832"/>
+          <w:sz w:val="20"/>
+          <w:szCs w:val="20"/>
+        </w:rPr>
+        <w:br/>
+      </w:r>
+      <w:r>
+        <w:rPr>
+          <w:rFonts w:ascii="Courier New" w:eastAsia="Times New Roman" w:hAnsi="Courier New" w:cs="Courier New"/>
+          <w:color w:val="CC7832"/>
+          <w:sz w:val="20"/>
+          <w:szCs w:val="20"/>
+        </w:rPr>
+        <w:br/>
+        <w:t xml:space="preserve">            </w:t>
+      </w:r>
+      <w:r>
+        <w:rPr>
+          <w:rFonts w:ascii="Courier New" w:eastAsia="Times New Roman" w:hAnsi="Courier New" w:cs="Courier New"/>
+          <w:color w:val="A9B7C6"/>
+          <w:sz w:val="20"/>
+          <w:szCs w:val="20"/>
+        </w:rPr>
+        <w:t>Imgproc.GaussianBlur(frame</w:t>
+      </w:r>
+      <w:r>
+        <w:rPr>
+          <w:rFonts w:ascii="Courier New" w:eastAsia="Times New Roman" w:hAnsi="Courier New" w:cs="Courier New"/>
+          <w:color w:val="CC7832"/>
+          <w:sz w:val="20"/>
+          <w:szCs w:val="20"/>
+        </w:rPr>
+        <w:t xml:space="preserve">, </w:t>
+      </w:r>
+      <w:r>
+        <w:rPr>
+          <w:rFonts w:ascii="Courier New" w:eastAsia="Times New Roman" w:hAnsi="Courier New" w:cs="Courier New"/>
+          <w:color w:val="A9B7C6"/>
+          <w:sz w:val="20"/>
+          <w:szCs w:val="20"/>
+        </w:rPr>
+        <w:t>blur</w:t>
+      </w:r>
+      <w:r>
+        <w:rPr>
+          <w:rFonts w:ascii="Courier New" w:eastAsia="Times New Roman" w:hAnsi="Courier New" w:cs="Courier New"/>
+          <w:color w:val="CC7832"/>
+          <w:sz w:val="20"/>
+          <w:szCs w:val="20"/>
+        </w:rPr>
+        <w:t xml:space="preserve">, new </w:t>
+      </w:r>
+      <w:r>
+        <w:rPr>
+          <w:rFonts w:ascii="Courier New" w:eastAsia="Times New Roman" w:hAnsi="Courier New" w:cs="Courier New"/>
+          <w:color w:val="A9B7C6"/>
+          <w:sz w:val="20"/>
+          <w:szCs w:val="20"/>
+        </w:rPr>
+        <w:t>Size(</w:t>
+      </w:r>
+      <w:r>
+        <w:rPr>
+          <w:rFonts w:ascii="Courier New" w:eastAsia="Times New Roman" w:hAnsi="Courier New" w:cs="Courier New"/>
+          <w:color w:val="6897BB"/>
+          <w:sz w:val="20"/>
+          <w:szCs w:val="20"/>
+        </w:rPr>
+        <w:t>21</w:t>
+      </w:r>
+      <w:r>
+        <w:rPr>
+          <w:rFonts w:ascii="Courier New" w:eastAsia="Times New Roman" w:hAnsi="Courier New" w:cs="Courier New"/>
+          <w:color w:val="CC7832"/>
+          <w:sz w:val="20"/>
+          <w:szCs w:val="20"/>
+        </w:rPr>
+        <w:t xml:space="preserve">, </w:t>
+      </w:r>
+      <w:r>
+        <w:rPr>
+          <w:rFonts w:ascii="Courier New" w:eastAsia="Times New Roman" w:hAnsi="Courier New" w:cs="Courier New"/>
+          <w:color w:val="6897BB"/>
+          <w:sz w:val="20"/>
+          <w:szCs w:val="20"/>
+        </w:rPr>
+        <w:t>21</w:t>
+      </w:r>
+      <w:r>
+        <w:rPr>
+          <w:rFonts w:ascii="Courier New" w:eastAsia="Times New Roman" w:hAnsi="Courier New" w:cs="Courier New"/>
+          <w:color w:val="A9B7C6"/>
+          <w:sz w:val="20"/>
+          <w:szCs w:val="20"/>
+        </w:rPr>
+        <w:t>)</w:t>
+      </w:r>
+      <w:r>
+        <w:rPr>
+          <w:rFonts w:ascii="Courier New" w:eastAsia="Times New Roman" w:hAnsi="Courier New" w:cs="Courier New"/>
+          <w:color w:val="CC7832"/>
+          <w:sz w:val="20"/>
+          <w:szCs w:val="20"/>
+        </w:rPr>
+        <w:t xml:space="preserve">, </w:t>
+      </w:r>
+      <w:r>
+        <w:rPr>
+          <w:rFonts w:ascii="Courier New" w:eastAsia="Times New Roman" w:hAnsi="Courier New" w:cs="Courier New"/>
+          <w:color w:val="6897BB"/>
+          <w:sz w:val="20"/>
+          <w:szCs w:val="20"/>
+        </w:rPr>
+        <w:t>0</w:t>
+      </w:r>
+      <w:r>
+        <w:rPr>
+          <w:rFonts w:ascii="Courier New" w:eastAsia="Times New Roman" w:hAnsi="Courier New" w:cs="Courier New"/>
+          <w:color w:val="A9B7C6"/>
+          <w:sz w:val="20"/>
+          <w:szCs w:val="20"/>
+        </w:rPr>
+        <w:t>)</w:t>
+      </w:r>
+      <w:r>
+        <w:rPr>
+          <w:rFonts w:ascii="Courier New" w:eastAsia="Times New Roman" w:hAnsi="Courier New" w:cs="Courier New"/>
+          <w:color w:val="CC7832"/>
+          <w:sz w:val="20"/>
+          <w:szCs w:val="20"/>
+        </w:rPr>
+        <w:t>;</w:t>
+      </w:r>
+      <w:r>
+        <w:rPr>
+          <w:rFonts w:ascii="Courier New" w:eastAsia="Times New Roman" w:hAnsi="Courier New" w:cs="Courier New"/>
+          <w:color w:val="CC7832"/>
+          <w:sz w:val="20"/>
+          <w:szCs w:val="20"/>
+        </w:rPr>
+        <w:br/>
+        <w:t xml:space="preserve">            </w:t>
+      </w:r>
+      <w:r>
+        <w:rPr>
+          <w:rFonts w:ascii="Courier New" w:eastAsia="Times New Roman" w:hAnsi="Courier New" w:cs="Courier New"/>
+          <w:color w:val="A9B7C6"/>
+          <w:sz w:val="20"/>
+          <w:szCs w:val="20"/>
+        </w:rPr>
+        <w:t>Imgproc.cvtColor(blur</w:t>
+      </w:r>
+      <w:r>
+        <w:rPr>
+          <w:rFonts w:ascii="Courier New" w:eastAsia="Times New Roman" w:hAnsi="Courier New" w:cs="Courier New"/>
+          <w:color w:val="CC7832"/>
+          <w:sz w:val="20"/>
+          <w:szCs w:val="20"/>
+        </w:rPr>
+        <w:t xml:space="preserve">, </w:t>
+      </w:r>
+      <w:r>
+        <w:rPr>
+          <w:rFonts w:ascii="Courier New" w:eastAsia="Times New Roman" w:hAnsi="Courier New" w:cs="Courier New"/>
+          <w:color w:val="A9B7C6"/>
+          <w:sz w:val="20"/>
+          <w:szCs w:val="20"/>
+        </w:rPr>
+        <w:t>hsv</w:t>
+      </w:r>
+      <w:r>
+        <w:rPr>
+          <w:rFonts w:ascii="Courier New" w:eastAsia="Times New Roman" w:hAnsi="Courier New" w:cs="Courier New"/>
+          <w:color w:val="CC7832"/>
+          <w:sz w:val="20"/>
+          <w:szCs w:val="20"/>
+        </w:rPr>
+        <w:t xml:space="preserve">, </w:t>
+      </w:r>
+      <w:r>
+        <w:rPr>
+          <w:rFonts w:ascii="Courier New" w:eastAsia="Times New Roman" w:hAnsi="Courier New" w:cs="Courier New"/>
+          <w:color w:val="A9B7C6"/>
+          <w:sz w:val="20"/>
+          <w:szCs w:val="20"/>
+        </w:rPr>
+        <w:t>Imgproc.COLOR_BGR2HSV)</w:t>
+      </w:r>
+      <w:r>
+        <w:rPr>
+          <w:rFonts w:ascii="Courier New" w:eastAsia="Times New Roman" w:hAnsi="Courier New" w:cs="Courier New"/>
+          <w:color w:val="CC7832"/>
+          <w:sz w:val="20"/>
+          <w:szCs w:val="20"/>
+        </w:rPr>
+        <w:t>;</w:t>
+      </w:r>
+      <w:r>
+        <w:rPr>
+          <w:rFonts w:ascii="Courier New" w:eastAsia="Times New Roman" w:hAnsi="Courier New" w:cs="Courier New"/>
+          <w:color w:val="CC7832"/>
+          <w:sz w:val="20"/>
+          <w:szCs w:val="20"/>
+        </w:rPr>
+        <w:br/>
+      </w:r>
+      <w:r>
+        <w:rPr>
+          <w:rFonts w:ascii="Courier New" w:eastAsia="Times New Roman" w:hAnsi="Courier New" w:cs="Courier New"/>
+          <w:color w:val="CC7832"/>
+          <w:sz w:val="20"/>
+          <w:szCs w:val="20"/>
+        </w:rPr>
+        <w:br/>
+        <w:t xml:space="preserve">            </w:t>
+      </w:r>
+      <w:r>
+        <w:rPr>
+          <w:rFonts w:ascii="Courier New" w:eastAsia="Times New Roman" w:hAnsi="Courier New" w:cs="Courier New"/>
+          <w:color w:val="A9B7C6"/>
+          <w:sz w:val="20"/>
+          <w:szCs w:val="20"/>
+        </w:rPr>
+        <w:t xml:space="preserve">Scalar upper = </w:t>
+      </w:r>
+      <w:r>
+        <w:rPr>
+          <w:rFonts w:ascii="Courier New" w:eastAsia="Times New Roman" w:hAnsi="Courier New" w:cs="Courier New"/>
+          <w:color w:val="CC7832"/>
+          <w:sz w:val="20"/>
+          <w:szCs w:val="20"/>
+        </w:rPr>
+        <w:t xml:space="preserve">new </w:t>
+      </w:r>
+      <w:r>
+        <w:rPr>
+          <w:rFonts w:ascii="Courier New" w:eastAsia="Times New Roman" w:hAnsi="Courier New" w:cs="Courier New"/>
+          <w:color w:val="A9B7C6"/>
+          <w:sz w:val="20"/>
+          <w:szCs w:val="20"/>
+        </w:rPr>
+        <w:t>Scalar(</w:t>
+      </w:r>
+      <w:r>
+        <w:rPr>
+          <w:rFonts w:ascii="Courier New" w:eastAsia="Times New Roman" w:hAnsi="Courier New" w:cs="Courier New"/>
+          <w:color w:val="6897BB"/>
+          <w:sz w:val="20"/>
+          <w:szCs w:val="20"/>
+        </w:rPr>
+        <w:t>18</w:t>
+      </w:r>
+      <w:r>
+        <w:rPr>
+          <w:rFonts w:ascii="Courier New" w:eastAsia="Times New Roman" w:hAnsi="Courier New" w:cs="Courier New"/>
+          <w:color w:val="CC7832"/>
+          <w:sz w:val="20"/>
+          <w:szCs w:val="20"/>
+        </w:rPr>
+        <w:t xml:space="preserve">, </w:t>
+      </w:r>
+      <w:r>
+        <w:rPr>
+          <w:rFonts w:ascii="Courier New" w:eastAsia="Times New Roman" w:hAnsi="Courier New" w:cs="Courier New"/>
+          <w:color w:val="6897BB"/>
+          <w:sz w:val="20"/>
+          <w:szCs w:val="20"/>
+        </w:rPr>
+        <w:t>50</w:t>
+      </w:r>
+      <w:r>
+        <w:rPr>
+          <w:rFonts w:ascii="Courier New" w:eastAsia="Times New Roman" w:hAnsi="Courier New" w:cs="Courier New"/>
+          <w:color w:val="CC7832"/>
+          <w:sz w:val="20"/>
+          <w:szCs w:val="20"/>
+        </w:rPr>
+        <w:t xml:space="preserve">, </w:t>
+      </w:r>
+      <w:r>
+        <w:rPr>
+          <w:rFonts w:ascii="Courier New" w:eastAsia="Times New Roman" w:hAnsi="Courier New" w:cs="Courier New"/>
+          <w:color w:val="6897BB"/>
+          <w:sz w:val="20"/>
+          <w:szCs w:val="20"/>
+        </w:rPr>
+        <w:t>50</w:t>
+      </w:r>
+      <w:r>
+        <w:rPr>
+          <w:rFonts w:ascii="Courier New" w:eastAsia="Times New Roman" w:hAnsi="Courier New" w:cs="Courier New"/>
+          <w:color w:val="A9B7C6"/>
+          <w:sz w:val="20"/>
+          <w:szCs w:val="20"/>
+        </w:rPr>
+        <w:t>)</w:t>
+      </w:r>
+      <w:r>
+        <w:rPr>
+          <w:rFonts w:ascii="Courier New" w:eastAsia="Times New Roman" w:hAnsi="Courier New" w:cs="Courier New"/>
+          <w:color w:val="CC7832"/>
+          <w:sz w:val="20"/>
+          <w:szCs w:val="20"/>
+        </w:rPr>
+        <w:t>;</w:t>
+      </w:r>
+      <w:r>
+        <w:rPr>
+          <w:rFonts w:ascii="Courier New" w:eastAsia="Times New Roman" w:hAnsi="Courier New" w:cs="Courier New"/>
+          <w:color w:val="CC7832"/>
+          <w:sz w:val="20"/>
+          <w:szCs w:val="20"/>
+        </w:rPr>
+        <w:br/>
+        <w:t xml:space="preserve">            </w:t>
+      </w:r>
+      <w:r>
+        <w:rPr>
+          <w:rFonts w:ascii="Courier New" w:eastAsia="Times New Roman" w:hAnsi="Courier New" w:cs="Courier New"/>
+          <w:color w:val="A9B7C6"/>
+          <w:sz w:val="20"/>
+          <w:szCs w:val="20"/>
+        </w:rPr>
+        <w:t xml:space="preserve">Scalar lower = </w:t>
+      </w:r>
+      <w:r>
+        <w:rPr>
+          <w:rFonts w:ascii="Courier New" w:eastAsia="Times New Roman" w:hAnsi="Courier New" w:cs="Courier New"/>
+          <w:color w:val="CC7832"/>
+          <w:sz w:val="20"/>
+          <w:szCs w:val="20"/>
+        </w:rPr>
+        <w:t xml:space="preserve">new </w:t>
+      </w:r>
+      <w:r>
+        <w:rPr>
+          <w:rFonts w:ascii="Courier New" w:eastAsia="Times New Roman" w:hAnsi="Courier New" w:cs="Courier New"/>
+          <w:color w:val="A9B7C6"/>
+          <w:sz w:val="20"/>
+          <w:szCs w:val="20"/>
+        </w:rPr>
+        <w:t>Scalar(</w:t>
+      </w:r>
+      <w:r>
+        <w:rPr>
+          <w:rFonts w:ascii="Courier New" w:eastAsia="Times New Roman" w:hAnsi="Courier New" w:cs="Courier New"/>
+          <w:color w:val="6897BB"/>
+          <w:sz w:val="20"/>
+          <w:szCs w:val="20"/>
+        </w:rPr>
+        <w:t>35</w:t>
+      </w:r>
+      <w:r>
+        <w:rPr>
+          <w:rFonts w:ascii="Courier New" w:eastAsia="Times New Roman" w:hAnsi="Courier New" w:cs="Courier New"/>
+          <w:color w:val="CC7832"/>
+          <w:sz w:val="20"/>
+          <w:szCs w:val="20"/>
+        </w:rPr>
+        <w:t xml:space="preserve">, </w:t>
+      </w:r>
+      <w:r>
+        <w:rPr>
+          <w:rFonts w:ascii="Courier New" w:eastAsia="Times New Roman" w:hAnsi="Courier New" w:cs="Courier New"/>
+          <w:color w:val="6897BB"/>
+          <w:sz w:val="20"/>
+          <w:szCs w:val="20"/>
+        </w:rPr>
+        <w:t>255</w:t>
+      </w:r>
+      <w:r>
+        <w:rPr>
+          <w:rFonts w:ascii="Courier New" w:eastAsia="Times New Roman" w:hAnsi="Courier New" w:cs="Courier New"/>
+          <w:color w:val="CC7832"/>
+          <w:sz w:val="20"/>
+          <w:szCs w:val="20"/>
+        </w:rPr>
+        <w:t xml:space="preserve">, </w:t>
+      </w:r>
+      <w:r>
+        <w:rPr>
+          <w:rFonts w:ascii="Courier New" w:eastAsia="Times New Roman" w:hAnsi="Courier New" w:cs="Courier New"/>
+          <w:color w:val="6897BB"/>
+          <w:sz w:val="20"/>
+          <w:szCs w:val="20"/>
+        </w:rPr>
+        <w:t>255</w:t>
+      </w:r>
+      <w:r>
+        <w:rPr>
+          <w:rFonts w:ascii="Courier New" w:eastAsia="Times New Roman" w:hAnsi="Courier New" w:cs="Courier New"/>
+          <w:color w:val="A9B7C6"/>
+          <w:sz w:val="20"/>
+          <w:szCs w:val="20"/>
+        </w:rPr>
+        <w:t>)</w:t>
+      </w:r>
+      <w:r>
+        <w:rPr>
+          <w:rFonts w:ascii="Courier New" w:eastAsia="Times New Roman" w:hAnsi="Courier New" w:cs="Courier New"/>
+          <w:color w:val="CC7832"/>
+          <w:sz w:val="20"/>
+          <w:szCs w:val="20"/>
+        </w:rPr>
+        <w:t>;</w:t>
+      </w:r>
+      <w:r>
+        <w:rPr>
+          <w:rFonts w:ascii="Courier New" w:eastAsia="Times New Roman" w:hAnsi="Courier New" w:cs="Courier New"/>
+          <w:color w:val="CC7832"/>
+          <w:sz w:val="20"/>
+          <w:szCs w:val="20"/>
+        </w:rPr>
+        <w:br/>
+      </w:r>
+      <w:r>
+        <w:rPr>
+          <w:rFonts w:ascii="Courier New" w:eastAsia="Times New Roman" w:hAnsi="Courier New" w:cs="Courier New"/>
+          <w:color w:val="CC7832"/>
+          <w:sz w:val="20"/>
+          <w:szCs w:val="20"/>
+        </w:rPr>
+        <w:br/>
+        <w:t xml:space="preserve">            </w:t>
+      </w:r>
+      <w:r>
+        <w:rPr>
+          <w:rFonts w:ascii="Courier New" w:eastAsia="Times New Roman" w:hAnsi="Courier New" w:cs="Courier New"/>
+          <w:color w:val="A9B7C6"/>
+          <w:sz w:val="20"/>
+          <w:szCs w:val="20"/>
+        </w:rPr>
+        <w:t>Core.inRange(hsv</w:t>
+      </w:r>
+      <w:r>
+        <w:rPr>
+          <w:rFonts w:ascii="Courier New" w:eastAsia="Times New Roman" w:hAnsi="Courier New" w:cs="Courier New"/>
+          <w:color w:val="CC7832"/>
+          <w:sz w:val="20"/>
+          <w:szCs w:val="20"/>
+        </w:rPr>
+        <w:t xml:space="preserve">, </w:t>
+      </w:r>
+      <w:r>
+        <w:rPr>
+          <w:rFonts w:ascii="Courier New" w:eastAsia="Times New Roman" w:hAnsi="Courier New" w:cs="Courier New"/>
+          <w:color w:val="A9B7C6"/>
+          <w:sz w:val="20"/>
+          <w:szCs w:val="20"/>
+        </w:rPr>
+        <w:t>upper</w:t>
+      </w:r>
+      <w:r>
+        <w:rPr>
+          <w:rFonts w:ascii="Courier New" w:eastAsia="Times New Roman" w:hAnsi="Courier New" w:cs="Courier New"/>
+          <w:color w:val="CC7832"/>
+          <w:sz w:val="20"/>
+          <w:szCs w:val="20"/>
+        </w:rPr>
+        <w:t xml:space="preserve">, </w:t>
+      </w:r>
+      <w:r>
+        <w:rPr>
+          <w:rFonts w:ascii="Courier New" w:eastAsia="Times New Roman" w:hAnsi="Courier New" w:cs="Courier New"/>
+          <w:color w:val="A9B7C6"/>
+          <w:sz w:val="20"/>
+          <w:szCs w:val="20"/>
+        </w:rPr>
+        <w:t>lower</w:t>
+      </w:r>
+      <w:r>
+        <w:rPr>
+          <w:rFonts w:ascii="Courier New" w:eastAsia="Times New Roman" w:hAnsi="Courier New" w:cs="Courier New"/>
+          <w:color w:val="CC7832"/>
+          <w:sz w:val="20"/>
+          <w:szCs w:val="20"/>
+        </w:rPr>
+        <w:t xml:space="preserve">, </w:t>
+      </w:r>
+      <w:r>
+        <w:rPr>
+          <w:rFonts w:ascii="Courier New" w:eastAsia="Times New Roman" w:hAnsi="Courier New" w:cs="Courier New"/>
+          <w:color w:val="A9B7C6"/>
+          <w:sz w:val="20"/>
+          <w:szCs w:val="20"/>
+        </w:rPr>
+        <w:t>mask)</w:t>
+      </w:r>
+      <w:r>
+        <w:rPr>
+          <w:rFonts w:ascii="Courier New" w:eastAsia="Times New Roman" w:hAnsi="Courier New" w:cs="Courier New"/>
+          <w:color w:val="CC7832"/>
+          <w:sz w:val="20"/>
+          <w:szCs w:val="20"/>
+        </w:rPr>
+        <w:t>;</w:t>
+      </w:r>
+      <w:r>
+        <w:rPr>
+          <w:rFonts w:ascii="Courier New" w:eastAsia="Times New Roman" w:hAnsi="Courier New" w:cs="Courier New"/>
+          <w:color w:val="CC7832"/>
+          <w:sz w:val="20"/>
+          <w:szCs w:val="20"/>
+        </w:rPr>
+        <w:br/>
+        <w:t xml:space="preserve">            </w:t>
+      </w:r>
+      <w:r>
+        <w:rPr>
+          <w:rFonts w:ascii="Courier New" w:eastAsia="Times New Roman" w:hAnsi="Courier New" w:cs="Courier New"/>
+          <w:color w:val="A9B7C6"/>
+          <w:sz w:val="20"/>
+          <w:szCs w:val="20"/>
+        </w:rPr>
+        <w:t>Core.bitwise_and(frame</w:t>
+      </w:r>
+      <w:r>
+        <w:rPr>
+          <w:rFonts w:ascii="Courier New" w:eastAsia="Times New Roman" w:hAnsi="Courier New" w:cs="Courier New"/>
+          <w:color w:val="CC7832"/>
+          <w:sz w:val="20"/>
+          <w:szCs w:val="20"/>
+        </w:rPr>
+        <w:t xml:space="preserve">, </w:t>
+      </w:r>
+      <w:r>
+        <w:rPr>
+          <w:rFonts w:ascii="Courier New" w:eastAsia="Times New Roman" w:hAnsi="Courier New" w:cs="Courier New"/>
+          <w:color w:val="A9B7C6"/>
+          <w:sz w:val="20"/>
+          <w:szCs w:val="20"/>
+        </w:rPr>
+        <w:t>hsv</w:t>
+      </w:r>
+      <w:r>
+        <w:rPr>
+          <w:rFonts w:ascii="Courier New" w:eastAsia="Times New Roman" w:hAnsi="Courier New" w:cs="Courier New"/>
+          <w:color w:val="CC7832"/>
+          <w:sz w:val="20"/>
+          <w:szCs w:val="20"/>
+        </w:rPr>
+        <w:t xml:space="preserve">, </w:t>
+      </w:r>
+      <w:r>
+        <w:rPr>
+          <w:rFonts w:ascii="Courier New" w:eastAsia="Times New Roman" w:hAnsi="Courier New" w:cs="Courier New"/>
+          <w:color w:val="A9B7C6"/>
+          <w:sz w:val="20"/>
+          <w:szCs w:val="20"/>
+        </w:rPr>
+        <w:t>output</w:t>
+      </w:r>
+      <w:r>
+        <w:rPr>
+          <w:rFonts w:ascii="Courier New" w:eastAsia="Times New Roman" w:hAnsi="Courier New" w:cs="Courier New"/>
+          <w:color w:val="CC7832"/>
+          <w:sz w:val="20"/>
+          <w:szCs w:val="20"/>
+        </w:rPr>
+        <w:t xml:space="preserve">, </w:t>
+      </w:r>
+      <w:r>
+        <w:rPr>
+          <w:rFonts w:ascii="Courier New" w:eastAsia="Times New Roman" w:hAnsi="Courier New" w:cs="Courier New"/>
+          <w:color w:val="A9B7C6"/>
+          <w:sz w:val="20"/>
+          <w:szCs w:val="20"/>
+        </w:rPr>
+        <w:t>mask)</w:t>
+      </w:r>
+      <w:r>
+        <w:rPr>
+          <w:rFonts w:ascii="Courier New" w:eastAsia="Times New Roman" w:hAnsi="Courier New" w:cs="Courier New"/>
+          <w:color w:val="CC7832"/>
+          <w:sz w:val="20"/>
+          <w:szCs w:val="20"/>
+        </w:rPr>
+        <w:t>;</w:t>
+      </w:r>
+      <w:r>
+        <w:rPr>
+          <w:rFonts w:ascii="Courier New" w:eastAsia="Times New Roman" w:hAnsi="Courier New" w:cs="Courier New"/>
+          <w:color w:val="CC7832"/>
+          <w:sz w:val="20"/>
+          <w:szCs w:val="20"/>
+        </w:rPr>
+        <w:br/>
+        <w:t xml:space="preserve">            </w:t>
+      </w:r>
+      <w:r>
+        <w:rPr>
+          <w:rFonts w:ascii="Courier New" w:eastAsia="Times New Roman" w:hAnsi="Courier New" w:cs="Courier New"/>
+          <w:color w:val="A9B7C6"/>
+          <w:sz w:val="20"/>
+          <w:szCs w:val="20"/>
+        </w:rPr>
+        <w:t>nrRed = Core.countNonZero(mask)</w:t>
+      </w:r>
+      <w:r>
+        <w:rPr>
+          <w:rFonts w:ascii="Courier New" w:eastAsia="Times New Roman" w:hAnsi="Courier New" w:cs="Courier New"/>
+          <w:color w:val="CC7832"/>
+          <w:sz w:val="20"/>
+          <w:szCs w:val="20"/>
+        </w:rPr>
+        <w:t>;</w:t>
+      </w:r>
+      <w:r>
+        <w:rPr>
+          <w:rFonts w:ascii="Courier New" w:eastAsia="Times New Roman" w:hAnsi="Courier New" w:cs="Courier New"/>
+          <w:color w:val="808080"/>
+          <w:sz w:val="20"/>
+          <w:szCs w:val="20"/>
+        </w:rPr>
+        <w:br/>
+        <w:t xml:space="preserve">            </w:t>
+      </w:r>
+      <w:r>
+        <w:rPr>
+          <w:rFonts w:ascii="Courier New" w:eastAsia="Times New Roman" w:hAnsi="Courier New" w:cs="Courier New"/>
+          <w:color w:val="A9B7C6"/>
+          <w:sz w:val="20"/>
+          <w:szCs w:val="20"/>
+        </w:rPr>
+        <w:t>ImgProcHelper.resizeImage(frame)</w:t>
+      </w:r>
+      <w:r>
+        <w:rPr>
+          <w:rFonts w:ascii="Courier New" w:eastAsia="Times New Roman" w:hAnsi="Courier New" w:cs="Courier New"/>
+          <w:color w:val="CC7832"/>
+          <w:sz w:val="20"/>
+          <w:szCs w:val="20"/>
+        </w:rPr>
+        <w:t>;</w:t>
+      </w:r>
+      <w:r>
+        <w:rPr>
+          <w:rFonts w:ascii="Courier New" w:eastAsia="Times New Roman" w:hAnsi="Courier New" w:cs="Courier New"/>
+          <w:color w:val="CC7832"/>
+          <w:sz w:val="20"/>
+          <w:szCs w:val="20"/>
+        </w:rPr>
+        <w:br/>
+        <w:t xml:space="preserve">            </w:t>
+      </w:r>
+      <w:r>
+        <w:rPr>
+          <w:rFonts w:ascii="Courier New" w:eastAsia="Times New Roman" w:hAnsi="Courier New" w:cs="Courier New"/>
+          <w:color w:val="A9B7C6"/>
+          <w:sz w:val="20"/>
+          <w:szCs w:val="20"/>
+        </w:rPr>
+        <w:t>ImgProcHelper.resizeImage(output)</w:t>
+      </w:r>
+      <w:r>
+        <w:rPr>
+          <w:rFonts w:ascii="Courier New" w:eastAsia="Times New Roman" w:hAnsi="Courier New" w:cs="Courier New"/>
+          <w:color w:val="CC7832"/>
+          <w:sz w:val="20"/>
+          <w:szCs w:val="20"/>
+        </w:rPr>
+        <w:t>;</w:t>
+      </w:r>
+      <w:r>
+        <w:rPr>
+          <w:rFonts w:ascii="Courier New" w:eastAsia="Times New Roman" w:hAnsi="Courier New" w:cs="Courier New"/>
+          <w:color w:val="CC7832"/>
+          <w:sz w:val="20"/>
+          <w:szCs w:val="20"/>
+        </w:rPr>
+        <w:br/>
+      </w:r>
+      <w:r>
+        <w:rPr>
+          <w:rFonts w:ascii="Courier New" w:eastAsia="Times New Roman" w:hAnsi="Courier New" w:cs="Courier New"/>
+          <w:color w:val="CC7832"/>
+          <w:sz w:val="20"/>
+          <w:szCs w:val="20"/>
+        </w:rPr>
+        <w:br/>
+        <w:t xml:space="preserve">            if </w:t>
+      </w:r>
+      <w:r>
+        <w:rPr>
+          <w:rFonts w:ascii="Courier New" w:eastAsia="Times New Roman" w:hAnsi="Courier New" w:cs="Courier New"/>
+          <w:color w:val="A9B7C6"/>
+          <w:sz w:val="20"/>
+          <w:szCs w:val="20"/>
+        </w:rPr>
+        <w:t xml:space="preserve">(nrRed &gt; </w:t>
+      </w:r>
+      <w:r>
+        <w:rPr>
+          <w:rFonts w:ascii="Courier New" w:eastAsia="Times New Roman" w:hAnsi="Courier New" w:cs="Courier New"/>
+          <w:color w:val="6897BB"/>
+          <w:sz w:val="20"/>
+          <w:szCs w:val="20"/>
+        </w:rPr>
+        <w:t>100</w:t>
+      </w:r>
+      <w:r>
+        <w:rPr>
+          <w:rFonts w:ascii="Courier New" w:eastAsia="Times New Roman" w:hAnsi="Courier New" w:cs="Courier New"/>
+          <w:color w:val="A9B7C6"/>
+          <w:sz w:val="20"/>
+          <w:szCs w:val="20"/>
+        </w:rPr>
+        <w:t>) {</w:t>
+      </w:r>
+      <w:r>
+        <w:rPr>
+          <w:rFonts w:ascii="Courier New" w:eastAsia="Times New Roman" w:hAnsi="Courier New" w:cs="Courier New"/>
+          <w:color w:val="A9B7C6"/>
+          <w:sz w:val="20"/>
+          <w:szCs w:val="20"/>
+        </w:rPr>
+        <w:br/>
+        <w:t xml:space="preserve">                ImgProcHelper.addText(frame</w:t>
+      </w:r>
+      <w:r>
+        <w:rPr>
+          <w:rFonts w:ascii="Courier New" w:eastAsia="Times New Roman" w:hAnsi="Courier New" w:cs="Courier New"/>
+          <w:color w:val="CC7832"/>
+          <w:sz w:val="20"/>
+          <w:szCs w:val="20"/>
+        </w:rPr>
+        <w:t xml:space="preserve">, </w:t>
+      </w:r>
+      <w:r>
+        <w:rPr>
+          <w:rFonts w:ascii="Courier New" w:eastAsia="Times New Roman" w:hAnsi="Courier New" w:cs="Courier New"/>
+          <w:color w:val="6A8759"/>
+          <w:sz w:val="20"/>
+          <w:szCs w:val="20"/>
+        </w:rPr>
+        <w:t>"FLAME RECOGNIZED"</w:t>
+      </w:r>
+      <w:r>
+        <w:rPr>
+          <w:rFonts w:ascii="Courier New" w:eastAsia="Times New Roman" w:hAnsi="Courier New" w:cs="Courier New"/>
+          <w:color w:val="A9B7C6"/>
+          <w:sz w:val="20"/>
+          <w:szCs w:val="20"/>
+        </w:rPr>
+        <w:t>)</w:t>
+      </w:r>
+      <w:r>
+        <w:rPr>
+          <w:rFonts w:ascii="Courier New" w:eastAsia="Times New Roman" w:hAnsi="Courier New" w:cs="Courier New"/>
+          <w:color w:val="CC7832"/>
+          <w:sz w:val="20"/>
+          <w:szCs w:val="20"/>
+        </w:rPr>
+        <w:t>;</w:t>
+      </w:r>
+      <w:r>
+        <w:rPr>
+          <w:rFonts w:ascii="Courier New" w:eastAsia="Times New Roman" w:hAnsi="Courier New" w:cs="Courier New"/>
+          <w:color w:val="808080"/>
+          <w:sz w:val="20"/>
+          <w:szCs w:val="20"/>
+        </w:rPr>
+        <w:br/>
+        <w:t xml:space="preserve">            </w:t>
+      </w:r>
+      <w:r>
+        <w:rPr>
+          <w:rFonts w:ascii="Courier New" w:eastAsia="Times New Roman" w:hAnsi="Courier New" w:cs="Courier New"/>
+          <w:color w:val="A9B7C6"/>
+          <w:sz w:val="20"/>
+          <w:szCs w:val="20"/>
+        </w:rPr>
+        <w:t>}</w:t>
+      </w:r>
+      <w:r>
+        <w:rPr>
+          <w:rFonts w:ascii="Courier New" w:eastAsia="Times New Roman" w:hAnsi="Courier New" w:cs="Courier New"/>
+          <w:color w:val="A9B7C6"/>
+          <w:sz w:val="20"/>
+          <w:szCs w:val="20"/>
+        </w:rPr>
+        <w:br/>
+        <w:t xml:space="preserve">            HighGui.imshow(</w:t>
+      </w:r>
+      <w:r>
+        <w:rPr>
+          <w:rFonts w:ascii="Courier New" w:eastAsia="Times New Roman" w:hAnsi="Courier New" w:cs="Courier New"/>
+          <w:color w:val="6A8759"/>
+          <w:sz w:val="20"/>
+          <w:szCs w:val="20"/>
+        </w:rPr>
+        <w:t>"Frame"</w:t>
+      </w:r>
+      <w:r>
+        <w:rPr>
+          <w:rFonts w:ascii="Courier New" w:eastAsia="Times New Roman" w:hAnsi="Courier New" w:cs="Courier New"/>
+          <w:color w:val="CC7832"/>
+          <w:sz w:val="20"/>
+          <w:szCs w:val="20"/>
+        </w:rPr>
+        <w:t xml:space="preserve">, </w:t>
+      </w:r>
+      <w:r>
+        <w:rPr>
+          <w:rFonts w:ascii="Courier New" w:eastAsia="Times New Roman" w:hAnsi="Courier New" w:cs="Courier New"/>
+          <w:color w:val="A9B7C6"/>
+          <w:sz w:val="20"/>
+          <w:szCs w:val="20"/>
+        </w:rPr>
+        <w:t>frame)</w:t>
+      </w:r>
+      <w:r>
+        <w:rPr>
+          <w:rFonts w:ascii="Courier New" w:eastAsia="Times New Roman" w:hAnsi="Courier New" w:cs="Courier New"/>
+          <w:color w:val="CC7832"/>
+          <w:sz w:val="20"/>
+          <w:szCs w:val="20"/>
+        </w:rPr>
+        <w:t>;</w:t>
+      </w:r>
+      <w:r>
+        <w:rPr>
+          <w:rFonts w:ascii="Courier New" w:eastAsia="Times New Roman" w:hAnsi="Courier New" w:cs="Courier New"/>
+          <w:color w:val="CC7832"/>
+          <w:sz w:val="20"/>
+          <w:szCs w:val="20"/>
+        </w:rPr>
+        <w:br/>
+        <w:t xml:space="preserve">            </w:t>
+      </w:r>
+      <w:r>
+        <w:rPr>
+          <w:rFonts w:ascii="Courier New" w:eastAsia="Times New Roman" w:hAnsi="Courier New" w:cs="Courier New"/>
+          <w:color w:val="A9B7C6"/>
+          <w:sz w:val="20"/>
+          <w:szCs w:val="20"/>
+        </w:rPr>
+        <w:t>HighGui.imshow(</w:t>
+      </w:r>
+      <w:r>
+        <w:rPr>
+          <w:rFonts w:ascii="Courier New" w:eastAsia="Times New Roman" w:hAnsi="Courier New" w:cs="Courier New"/>
+          <w:color w:val="6A8759"/>
+          <w:sz w:val="20"/>
+          <w:szCs w:val="20"/>
+        </w:rPr>
+        <w:t>"output"</w:t>
+      </w:r>
+      <w:r>
+        <w:rPr>
+          <w:rFonts w:ascii="Courier New" w:eastAsia="Times New Roman" w:hAnsi="Courier New" w:cs="Courier New"/>
+          <w:color w:val="CC7832"/>
+          <w:sz w:val="20"/>
+          <w:szCs w:val="20"/>
+        </w:rPr>
+        <w:t xml:space="preserve">, </w:t>
+      </w:r>
+      <w:r>
+        <w:rPr>
+          <w:rFonts w:ascii="Courier New" w:eastAsia="Times New Roman" w:hAnsi="Courier New" w:cs="Courier New"/>
+          <w:color w:val="A9B7C6"/>
+          <w:sz w:val="20"/>
+          <w:szCs w:val="20"/>
+        </w:rPr>
+        <w:t>output)</w:t>
+      </w:r>
+      <w:r>
+        <w:rPr>
+          <w:rFonts w:ascii="Courier New" w:eastAsia="Times New Roman" w:hAnsi="Courier New" w:cs="Courier New"/>
+          <w:color w:val="CC7832"/>
+          <w:sz w:val="20"/>
+          <w:szCs w:val="20"/>
+        </w:rPr>
+        <w:t>;</w:t>
+      </w:r>
+      <w:r>
+        <w:rPr>
+          <w:rFonts w:ascii="Courier New" w:eastAsia="Times New Roman" w:hAnsi="Courier New" w:cs="Courier New"/>
+          <w:color w:val="CC7832"/>
+          <w:sz w:val="20"/>
+          <w:szCs w:val="20"/>
+        </w:rPr>
+        <w:br/>
+        <w:t xml:space="preserve">            int </w:t>
+      </w:r>
+      <w:r>
+        <w:rPr>
+          <w:rFonts w:ascii="Courier New" w:eastAsia="Times New Roman" w:hAnsi="Courier New" w:cs="Courier New"/>
+          <w:color w:val="A9B7C6"/>
+          <w:sz w:val="20"/>
+          <w:szCs w:val="20"/>
+        </w:rPr>
+        <w:t>key = HighGui.waitKey(</w:t>
+      </w:r>
+      <w:r>
+        <w:rPr>
+          <w:rFonts w:ascii="Courier New" w:eastAsia="Times New Roman" w:hAnsi="Courier New" w:cs="Courier New"/>
+          <w:color w:val="6897BB"/>
+          <w:sz w:val="20"/>
+          <w:szCs w:val="20"/>
+        </w:rPr>
+        <w:t>20</w:t>
+      </w:r>
+      <w:r>
+        <w:rPr>
+          <w:rFonts w:ascii="Courier New" w:eastAsia="Times New Roman" w:hAnsi="Courier New" w:cs="Courier New"/>
+          <w:color w:val="A9B7C6"/>
+          <w:sz w:val="20"/>
+          <w:szCs w:val="20"/>
+        </w:rPr>
+        <w:t>)</w:t>
+      </w:r>
+      <w:r>
+        <w:rPr>
+          <w:rFonts w:ascii="Courier New" w:eastAsia="Times New Roman" w:hAnsi="Courier New" w:cs="Courier New"/>
+          <w:color w:val="CC7832"/>
+          <w:sz w:val="20"/>
+          <w:szCs w:val="20"/>
+        </w:rPr>
+        <w:t>;</w:t>
+      </w:r>
+      <w:r>
+        <w:rPr>
+          <w:rFonts w:ascii="Courier New" w:eastAsia="Times New Roman" w:hAnsi="Courier New" w:cs="Courier New"/>
+          <w:color w:val="CC7832"/>
+          <w:sz w:val="20"/>
+          <w:szCs w:val="20"/>
+        </w:rPr>
+        <w:br/>
+        <w:t xml:space="preserve">            if </w:t>
+      </w:r>
+      <w:r>
+        <w:rPr>
+          <w:rFonts w:ascii="Courier New" w:eastAsia="Times New Roman" w:hAnsi="Courier New" w:cs="Courier New"/>
+          <w:color w:val="A9B7C6"/>
+          <w:sz w:val="20"/>
+          <w:szCs w:val="20"/>
+        </w:rPr>
+        <w:t xml:space="preserve">(key == </w:t>
+      </w:r>
+      <w:r>
+        <w:rPr>
+          <w:rFonts w:ascii="Courier New" w:eastAsia="Times New Roman" w:hAnsi="Courier New" w:cs="Courier New"/>
+          <w:color w:val="6897BB"/>
+          <w:sz w:val="20"/>
+          <w:szCs w:val="20"/>
+        </w:rPr>
+        <w:t>27</w:t>
+      </w:r>
+      <w:r>
+        <w:rPr>
+          <w:rFonts w:ascii="Courier New" w:eastAsia="Times New Roman" w:hAnsi="Courier New" w:cs="Courier New"/>
+          <w:color w:val="A9B7C6"/>
+          <w:sz w:val="20"/>
+          <w:szCs w:val="20"/>
+        </w:rPr>
+        <w:t>)</w:t>
+      </w:r>
+      <w:r>
+        <w:rPr>
+          <w:rFonts w:ascii="Courier New" w:eastAsia="Times New Roman" w:hAnsi="Courier New" w:cs="Courier New"/>
+          <w:color w:val="A9B7C6"/>
+          <w:sz w:val="20"/>
+          <w:szCs w:val="20"/>
+        </w:rPr>
+        <w:br/>
+        <w:t xml:space="preserve">                </w:t>
+      </w:r>
+      <w:r>
+        <w:rPr>
+          <w:rFonts w:ascii="Courier New" w:eastAsia="Times New Roman" w:hAnsi="Courier New" w:cs="Courier New"/>
+          <w:color w:val="CC7832"/>
+          <w:sz w:val="20"/>
+          <w:szCs w:val="20"/>
+        </w:rPr>
+        <w:t>break;</w:t>
+      </w:r>
+      <w:r>
+        <w:rPr>
+          <w:rFonts w:ascii="Courier New" w:eastAsia="Times New Roman" w:hAnsi="Courier New" w:cs="Courier New"/>
+          <w:color w:val="CC7832"/>
+          <w:sz w:val="20"/>
+          <w:szCs w:val="20"/>
+        </w:rPr>
+        <w:br/>
+        <w:t xml:space="preserve">        </w:t>
+      </w:r>
+      <w:r>
+        <w:rPr>
+          <w:rFonts w:ascii="Courier New" w:eastAsia="Times New Roman" w:hAnsi="Courier New" w:cs="Courier New"/>
+          <w:color w:val="A9B7C6"/>
+          <w:sz w:val="20"/>
+          <w:szCs w:val="20"/>
+        </w:rPr>
+        <w:t>}</w:t>
+      </w:r>
+      <w:r>
+        <w:rPr>
+          <w:rFonts w:ascii="Courier New" w:eastAsia="Times New Roman" w:hAnsi="Courier New" w:cs="Courier New"/>
+          <w:color w:val="A9B7C6"/>
+          <w:sz w:val="20"/>
+          <w:szCs w:val="20"/>
+        </w:rPr>
+        <w:br/>
+        <w:t xml:space="preserve">    }</w:t>
+      </w:r>
+      <w:r>
+        <w:rPr>
+          <w:rFonts w:ascii="Courier New" w:eastAsia="Times New Roman" w:hAnsi="Courier New" w:cs="Courier New"/>
+          <w:color w:val="A9B7C6"/>
+          <w:sz w:val="20"/>
+          <w:szCs w:val="20"/>
+        </w:rPr>
+        <w:br/>
+        <w:t xml:space="preserve">    HighGui.destroyAllWindows()</w:t>
+      </w:r>
+      <w:r>
+        <w:rPr>
+          <w:rFonts w:ascii="Courier New" w:eastAsia="Times New Roman" w:hAnsi="Courier New" w:cs="Courier New"/>
+          <w:color w:val="CC7832"/>
+          <w:sz w:val="20"/>
+          <w:szCs w:val="20"/>
+        </w:rPr>
+        <w:t>;</w:t>
+      </w:r>
+      <w:r>
+        <w:rPr>
+          <w:rFonts w:ascii="Courier New" w:eastAsia="Times New Roman" w:hAnsi="Courier New" w:cs="Courier New"/>
+          <w:color w:val="CC7832"/>
+          <w:sz w:val="20"/>
+          <w:szCs w:val="20"/>
+        </w:rPr>
+        <w:br/>
+        <w:t xml:space="preserve">    return </w:t>
+      </w:r>
+      <w:r>
+        <w:rPr>
+          <w:rFonts w:ascii="Courier New" w:eastAsia="Times New Roman" w:hAnsi="Courier New" w:cs="Courier New"/>
+          <w:color w:val="A9B7C6"/>
+          <w:sz w:val="20"/>
+          <w:szCs w:val="20"/>
+        </w:rPr>
+        <w:t xml:space="preserve">nrRed &gt; </w:t>
+      </w:r>
+      <w:r>
+        <w:rPr>
+          <w:rFonts w:ascii="Courier New" w:eastAsia="Times New Roman" w:hAnsi="Courier New" w:cs="Courier New"/>
+          <w:color w:val="6897BB"/>
+          <w:sz w:val="20"/>
+          <w:szCs w:val="20"/>
+        </w:rPr>
+        <w:t>100</w:t>
+      </w:r>
+      <w:r>
+        <w:rPr>
+          <w:rFonts w:ascii="Courier New" w:eastAsia="Times New Roman" w:hAnsi="Courier New" w:cs="Courier New"/>
+          <w:color w:val="CC7832"/>
+          <w:sz w:val="20"/>
+          <w:szCs w:val="20"/>
+        </w:rPr>
+        <w:t>;</w:t>
+      </w:r>
+      <w:r>
+        <w:rPr>
+          <w:rFonts w:ascii="Courier New" w:eastAsia="Times New Roman" w:hAnsi="Courier New" w:cs="Courier New"/>
+          <w:color w:val="CC7832"/>
+          <w:sz w:val="20"/>
+          <w:szCs w:val="20"/>
+        </w:rPr>
+        <w:br/>
+      </w:r>
+      <w:r>
+        <w:rPr>
+          <w:rFonts w:ascii="Courier New" w:eastAsia="Times New Roman" w:hAnsi="Courier New" w:cs="Courier New"/>
+          <w:color w:val="A9B7C6"/>
+          <w:sz w:val="20"/>
+          <w:szCs w:val="20"/>
+        </w:rPr>
+        <w:t>}</w:t>
+      </w:r>
+    </w:p>
+    <w:p/>
+    <w:p>
+      <w:pPr>
         <w:numPr>
           <w:ilvl w:val="0"/>
           <w:numId w:val="10"/>
@@ -1822,7 +3164,13 @@
         </w:numPr>
       </w:pPr>
       <w:r>
-        <w:t>Aplicam un blur imaginilor pentru a elimina detaliile inutile, astfel tratarea problemei va merge mult mai usor</w:t>
+        <w:t xml:space="preserve">Aplicam un blur imaginilor pentru a elimina </w:t>
+      </w:r>
+      <w:r>
+        <w:t>zgomotul</w:t>
+      </w:r>
+      <w:r>
+        <w:t>, astfel tratarea problemei va merge mult mai usor</w:t>
       </w:r>
     </w:p>
     <w:p>
@@ -1872,6 +3220,7 @@
         </w:numPr>
       </w:pPr>
       <w:r>
+        <w:lastRenderedPageBreak/>
         <w:t xml:space="preserve">In valoarea nrRed stocam numarul de </w:t>
       </w:r>
       <w:r>
@@ -1894,6 +3243,1332 @@
     </w:p>
     <w:p>
       <w:pPr>
+        <w:pStyle w:val="PreformatatHTML"/>
+        <w:shd w:val="clear" w:color="auto" w:fill="2B2B2B"/>
+        <w:ind w:left="360"/>
+        <w:rPr>
+          <w:color w:val="A9B7C6"/>
+        </w:rPr>
+      </w:pPr>
+      <w:r>
+        <w:rPr>
+          <w:color w:val="CC7832"/>
+        </w:rPr>
+        <w:t xml:space="preserve">private boolean </w:t>
+      </w:r>
+      <w:r>
+        <w:rPr>
+          <w:color w:val="FFC66D"/>
+        </w:rPr>
+        <w:t>detectionByMovement</w:t>
+      </w:r>
+      <w:r>
+        <w:rPr>
+          <w:color w:val="A9B7C6"/>
+        </w:rPr>
+        <w:t>() {</w:t>
+      </w:r>
+      <w:r>
+        <w:rPr>
+          <w:color w:val="A9B7C6"/>
+        </w:rPr>
+        <w:br/>
+      </w:r>
+      <w:r>
+        <w:rPr>
+          <w:color w:val="A9B7C6"/>
+        </w:rPr>
+        <w:br/>
+        <w:t xml:space="preserve">    List&lt;MatOfPoint&gt; cnts = </w:t>
+      </w:r>
+      <w:r>
+        <w:rPr>
+          <w:color w:val="CC7832"/>
+        </w:rPr>
+        <w:t xml:space="preserve">new </w:t>
+      </w:r>
+      <w:r>
+        <w:rPr>
+          <w:color w:val="A9B7C6"/>
+        </w:rPr>
+        <w:t>ArrayList&lt;&gt;()</w:t>
+      </w:r>
+      <w:r>
+        <w:rPr>
+          <w:color w:val="CC7832"/>
+        </w:rPr>
+        <w:t>;</w:t>
+      </w:r>
+      <w:r>
+        <w:rPr>
+          <w:color w:val="CC7832"/>
+        </w:rPr>
+        <w:br/>
+        <w:t xml:space="preserve">    </w:t>
+      </w:r>
+      <w:r>
+        <w:rPr>
+          <w:color w:val="A9B7C6"/>
+        </w:rPr>
+        <w:t xml:space="preserve">VideoCapture fire_video = </w:t>
+      </w:r>
+      <w:r>
+        <w:rPr>
+          <w:color w:val="CC7832"/>
+        </w:rPr>
+        <w:t xml:space="preserve">new </w:t>
+      </w:r>
+      <w:r>
+        <w:rPr>
+          <w:color w:val="A9B7C6"/>
+        </w:rPr>
+        <w:t>VideoCapture(</w:t>
+      </w:r>
+      <w:r>
+        <w:rPr>
+          <w:color w:val="6A8759"/>
+        </w:rPr>
+        <w:t>"Slow Motion Fire Background  Fire Backgrounds.mp4"</w:t>
+      </w:r>
+      <w:r>
+        <w:rPr>
+          <w:color w:val="A9B7C6"/>
+        </w:rPr>
+        <w:t>)</w:t>
+      </w:r>
+      <w:r>
+        <w:rPr>
+          <w:color w:val="CC7832"/>
+        </w:rPr>
+        <w:t>;</w:t>
+      </w:r>
+      <w:r>
+        <w:rPr>
+          <w:color w:val="CC7832"/>
+        </w:rPr>
+        <w:br/>
+        <w:t xml:space="preserve">    if </w:t>
+      </w:r>
+      <w:r>
+        <w:rPr>
+          <w:color w:val="A9B7C6"/>
+        </w:rPr>
+        <w:t>(fire_video.isOpened()) {</w:t>
+      </w:r>
+      <w:r>
+        <w:rPr>
+          <w:color w:val="A9B7C6"/>
+        </w:rPr>
+        <w:br/>
+        <w:t xml:space="preserve">        </w:t>
+      </w:r>
+      <w:r>
+        <w:rPr>
+          <w:color w:val="CC7832"/>
+        </w:rPr>
+        <w:t xml:space="preserve">while </w:t>
+      </w:r>
+      <w:r>
+        <w:rPr>
+          <w:color w:val="A9B7C6"/>
+        </w:rPr>
+        <w:t>(</w:t>
+      </w:r>
+      <w:r>
+        <w:rPr>
+          <w:color w:val="CC7832"/>
+        </w:rPr>
+        <w:t>true</w:t>
+      </w:r>
+      <w:r>
+        <w:rPr>
+          <w:color w:val="A9B7C6"/>
+        </w:rPr>
+        <w:t>) {</w:t>
+      </w:r>
+      <w:r>
+        <w:rPr>
+          <w:color w:val="A9B7C6"/>
+        </w:rPr>
+        <w:br/>
+        <w:t xml:space="preserve">            fire_video.read(</w:t>
+      </w:r>
+      <w:r>
+        <w:rPr>
+          <w:color w:val="9876AA"/>
+        </w:rPr>
+        <w:t>frame</w:t>
+      </w:r>
+      <w:r>
+        <w:rPr>
+          <w:color w:val="A9B7C6"/>
+        </w:rPr>
+        <w:t>)</w:t>
+      </w:r>
+      <w:r>
+        <w:rPr>
+          <w:color w:val="CC7832"/>
+        </w:rPr>
+        <w:t>;</w:t>
+      </w:r>
+      <w:r>
+        <w:rPr>
+          <w:color w:val="CC7832"/>
+        </w:rPr>
+        <w:br/>
+        <w:t xml:space="preserve">            if </w:t>
+      </w:r>
+      <w:r>
+        <w:rPr>
+          <w:color w:val="A9B7C6"/>
+        </w:rPr>
+        <w:t>(</w:t>
+      </w:r>
+      <w:r>
+        <w:rPr>
+          <w:color w:val="9876AA"/>
+        </w:rPr>
+        <w:t>frame</w:t>
+      </w:r>
+      <w:r>
+        <w:rPr>
+          <w:color w:val="A9B7C6"/>
+        </w:rPr>
+        <w:t>.empty()) {</w:t>
+      </w:r>
+      <w:r>
+        <w:rPr>
+          <w:color w:val="A9B7C6"/>
+        </w:rPr>
+        <w:br/>
+        <w:t xml:space="preserve">                </w:t>
+      </w:r>
+      <w:r>
+        <w:rPr>
+          <w:color w:val="CC7832"/>
+        </w:rPr>
+        <w:t>break;</w:t>
+      </w:r>
+      <w:r>
+        <w:rPr>
+          <w:color w:val="CC7832"/>
+        </w:rPr>
+        <w:br/>
+        <w:t xml:space="preserve">            </w:t>
+      </w:r>
+      <w:r>
+        <w:rPr>
+          <w:color w:val="A9B7C6"/>
+        </w:rPr>
+        <w:t>}</w:t>
+      </w:r>
+      <w:r>
+        <w:rPr>
+          <w:color w:val="A9B7C6"/>
+        </w:rPr>
+        <w:br/>
+      </w:r>
+      <w:r>
+        <w:rPr>
+          <w:color w:val="A9B7C6"/>
+        </w:rPr>
+        <w:br/>
+        <w:t xml:space="preserve">            fire_video.read(</w:t>
+      </w:r>
+      <w:r>
+        <w:rPr>
+          <w:color w:val="9876AA"/>
+        </w:rPr>
+        <w:t>frame</w:t>
+      </w:r>
+      <w:r>
+        <w:rPr>
+          <w:color w:val="A9B7C6"/>
+        </w:rPr>
+        <w:t>)</w:t>
+      </w:r>
+      <w:r>
+        <w:rPr>
+          <w:color w:val="CC7832"/>
+        </w:rPr>
+        <w:t>;</w:t>
+      </w:r>
+      <w:r>
+        <w:rPr>
+          <w:color w:val="CC7832"/>
+        </w:rPr>
+        <w:br/>
+      </w:r>
+      <w:r>
+        <w:rPr>
+          <w:color w:val="CC7832"/>
+        </w:rPr>
+        <w:br/>
+        <w:t xml:space="preserve">            </w:t>
+      </w:r>
+      <w:r>
+        <w:rPr>
+          <w:color w:val="A9B7C6"/>
+        </w:rPr>
+        <w:t>Imgproc.</w:t>
+      </w:r>
+      <w:r>
+        <w:rPr>
+          <w:i/>
+          <w:iCs/>
+          <w:color w:val="A9B7C6"/>
+        </w:rPr>
+        <w:t>cvtColor</w:t>
+      </w:r>
+      <w:r>
+        <w:rPr>
+          <w:color w:val="A9B7C6"/>
+        </w:rPr>
+        <w:t>(</w:t>
+      </w:r>
+      <w:r>
+        <w:rPr>
+          <w:color w:val="9876AA"/>
+        </w:rPr>
+        <w:t>frame</w:t>
+      </w:r>
+      <w:r>
+        <w:rPr>
+          <w:color w:val="CC7832"/>
+        </w:rPr>
+        <w:t xml:space="preserve">, </w:t>
+      </w:r>
+      <w:r>
+        <w:rPr>
+          <w:color w:val="9876AA"/>
+        </w:rPr>
+        <w:t>firstFrame</w:t>
+      </w:r>
+      <w:r>
+        <w:rPr>
+          <w:color w:val="CC7832"/>
+        </w:rPr>
+        <w:t xml:space="preserve">, </w:t>
+      </w:r>
+      <w:r>
+        <w:rPr>
+          <w:color w:val="A9B7C6"/>
+        </w:rPr>
+        <w:t>Imgproc.</w:t>
+      </w:r>
+      <w:r>
+        <w:rPr>
+          <w:i/>
+          <w:iCs/>
+          <w:color w:val="9876AA"/>
+        </w:rPr>
+        <w:t>COLOR_BGR2GRAY</w:t>
+      </w:r>
+      <w:r>
+        <w:rPr>
+          <w:color w:val="A9B7C6"/>
+        </w:rPr>
+        <w:t>)</w:t>
+      </w:r>
+      <w:r>
+        <w:rPr>
+          <w:color w:val="CC7832"/>
+        </w:rPr>
+        <w:t>;</w:t>
+      </w:r>
+      <w:r>
+        <w:rPr>
+          <w:color w:val="CC7832"/>
+        </w:rPr>
+        <w:br/>
+        <w:t xml:space="preserve">            </w:t>
+      </w:r>
+      <w:r>
+        <w:rPr>
+          <w:color w:val="A9B7C6"/>
+        </w:rPr>
+        <w:t>Imgproc.</w:t>
+      </w:r>
+      <w:r>
+        <w:rPr>
+          <w:i/>
+          <w:iCs/>
+          <w:color w:val="A9B7C6"/>
+        </w:rPr>
+        <w:t>GaussianBlur</w:t>
+      </w:r>
+      <w:r>
+        <w:rPr>
+          <w:color w:val="A9B7C6"/>
+        </w:rPr>
+        <w:t>(</w:t>
+      </w:r>
+      <w:r>
+        <w:rPr>
+          <w:color w:val="9876AA"/>
+        </w:rPr>
+        <w:t>firstFrame</w:t>
+      </w:r>
+      <w:r>
+        <w:rPr>
+          <w:color w:val="CC7832"/>
+        </w:rPr>
+        <w:t xml:space="preserve">, </w:t>
+      </w:r>
+      <w:r>
+        <w:rPr>
+          <w:color w:val="9876AA"/>
+        </w:rPr>
+        <w:t>firstFrame</w:t>
+      </w:r>
+      <w:r>
+        <w:rPr>
+          <w:color w:val="CC7832"/>
+        </w:rPr>
+        <w:t xml:space="preserve">, new </w:t>
+      </w:r>
+      <w:r>
+        <w:rPr>
+          <w:color w:val="A9B7C6"/>
+        </w:rPr>
+        <w:t>Size(</w:t>
+      </w:r>
+      <w:r>
+        <w:rPr>
+          <w:color w:val="6897BB"/>
+        </w:rPr>
+        <w:t>21</w:t>
+      </w:r>
+      <w:r>
+        <w:rPr>
+          <w:color w:val="CC7832"/>
+        </w:rPr>
+        <w:t xml:space="preserve">, </w:t>
+      </w:r>
+      <w:r>
+        <w:rPr>
+          <w:color w:val="6897BB"/>
+        </w:rPr>
+        <w:t>21</w:t>
+      </w:r>
+      <w:r>
+        <w:rPr>
+          <w:color w:val="A9B7C6"/>
+        </w:rPr>
+        <w:t>)</w:t>
+      </w:r>
+      <w:r>
+        <w:rPr>
+          <w:color w:val="CC7832"/>
+        </w:rPr>
+        <w:t xml:space="preserve">, </w:t>
+      </w:r>
+      <w:r>
+        <w:rPr>
+          <w:color w:val="6897BB"/>
+        </w:rPr>
+        <w:t>0</w:t>
+      </w:r>
+      <w:r>
+        <w:rPr>
+          <w:color w:val="A9B7C6"/>
+        </w:rPr>
+        <w:t>)</w:t>
+      </w:r>
+      <w:r>
+        <w:rPr>
+          <w:color w:val="CC7832"/>
+        </w:rPr>
+        <w:t>;</w:t>
+      </w:r>
+      <w:r>
+        <w:rPr>
+          <w:color w:val="CC7832"/>
+        </w:rPr>
+        <w:br/>
+      </w:r>
+      <w:r>
+        <w:rPr>
+          <w:color w:val="CC7832"/>
+        </w:rPr>
+        <w:br/>
+        <w:t xml:space="preserve">            while </w:t>
+      </w:r>
+      <w:r>
+        <w:rPr>
+          <w:color w:val="A9B7C6"/>
+        </w:rPr>
+        <w:t>(fire_video.read(</w:t>
+      </w:r>
+      <w:r>
+        <w:rPr>
+          <w:color w:val="9876AA"/>
+        </w:rPr>
+        <w:t>frame</w:t>
+      </w:r>
+      <w:r>
+        <w:rPr>
+          <w:color w:val="A9B7C6"/>
+        </w:rPr>
+        <w:t>)) {</w:t>
+      </w:r>
+      <w:r>
+        <w:rPr>
+          <w:color w:val="A9B7C6"/>
+        </w:rPr>
+        <w:br/>
+      </w:r>
+      <w:r>
+        <w:rPr>
+          <w:color w:val="A9B7C6"/>
+        </w:rPr>
+        <w:br/>
+        <w:t xml:space="preserve">                Imgproc.</w:t>
+      </w:r>
+      <w:r>
+        <w:rPr>
+          <w:i/>
+          <w:iCs/>
+          <w:color w:val="A9B7C6"/>
+        </w:rPr>
+        <w:t>cvtColor</w:t>
+      </w:r>
+      <w:r>
+        <w:rPr>
+          <w:color w:val="A9B7C6"/>
+        </w:rPr>
+        <w:t>(</w:t>
+      </w:r>
+      <w:r>
+        <w:rPr>
+          <w:color w:val="9876AA"/>
+        </w:rPr>
+        <w:t>frame</w:t>
+      </w:r>
+      <w:r>
+        <w:rPr>
+          <w:color w:val="CC7832"/>
+        </w:rPr>
+        <w:t xml:space="preserve">, </w:t>
+      </w:r>
+      <w:r>
+        <w:rPr>
+          <w:color w:val="9876AA"/>
+        </w:rPr>
+        <w:t>gray</w:t>
+      </w:r>
+      <w:r>
+        <w:rPr>
+          <w:color w:val="CC7832"/>
+        </w:rPr>
+        <w:t xml:space="preserve">, </w:t>
+      </w:r>
+      <w:r>
+        <w:rPr>
+          <w:color w:val="A9B7C6"/>
+        </w:rPr>
+        <w:t>Imgproc.</w:t>
+      </w:r>
+      <w:r>
+        <w:rPr>
+          <w:i/>
+          <w:iCs/>
+          <w:color w:val="9876AA"/>
+        </w:rPr>
+        <w:t>COLOR_BGR2GRAY</w:t>
+      </w:r>
+      <w:r>
+        <w:rPr>
+          <w:color w:val="A9B7C6"/>
+        </w:rPr>
+        <w:t>)</w:t>
+      </w:r>
+      <w:r>
+        <w:rPr>
+          <w:color w:val="CC7832"/>
+        </w:rPr>
+        <w:t>;</w:t>
+      </w:r>
+      <w:r>
+        <w:rPr>
+          <w:color w:val="CC7832"/>
+        </w:rPr>
+        <w:br/>
+        <w:t xml:space="preserve">                </w:t>
+      </w:r>
+      <w:r>
+        <w:rPr>
+          <w:color w:val="A9B7C6"/>
+        </w:rPr>
+        <w:t>Imgproc.</w:t>
+      </w:r>
+      <w:r>
+        <w:rPr>
+          <w:i/>
+          <w:iCs/>
+          <w:color w:val="A9B7C6"/>
+        </w:rPr>
+        <w:t>GaussianBlur</w:t>
+      </w:r>
+      <w:r>
+        <w:rPr>
+          <w:color w:val="A9B7C6"/>
+        </w:rPr>
+        <w:t>(</w:t>
+      </w:r>
+      <w:r>
+        <w:rPr>
+          <w:color w:val="9876AA"/>
+        </w:rPr>
+        <w:t>gray</w:t>
+      </w:r>
+      <w:r>
+        <w:rPr>
+          <w:color w:val="CC7832"/>
+        </w:rPr>
+        <w:t xml:space="preserve">, </w:t>
+      </w:r>
+      <w:r>
+        <w:rPr>
+          <w:color w:val="9876AA"/>
+        </w:rPr>
+        <w:t>gray</w:t>
+      </w:r>
+      <w:r>
+        <w:rPr>
+          <w:color w:val="CC7832"/>
+        </w:rPr>
+        <w:t xml:space="preserve">, new </w:t>
+      </w:r>
+      <w:r>
+        <w:rPr>
+          <w:color w:val="A9B7C6"/>
+        </w:rPr>
+        <w:t>Size(</w:t>
+      </w:r>
+      <w:r>
+        <w:rPr>
+          <w:color w:val="6897BB"/>
+        </w:rPr>
+        <w:t>21</w:t>
+      </w:r>
+      <w:r>
+        <w:rPr>
+          <w:color w:val="CC7832"/>
+        </w:rPr>
+        <w:t xml:space="preserve">, </w:t>
+      </w:r>
+      <w:r>
+        <w:rPr>
+          <w:color w:val="6897BB"/>
+        </w:rPr>
+        <w:t>21</w:t>
+      </w:r>
+      <w:r>
+        <w:rPr>
+          <w:color w:val="A9B7C6"/>
+        </w:rPr>
+        <w:t>)</w:t>
+      </w:r>
+      <w:r>
+        <w:rPr>
+          <w:color w:val="CC7832"/>
+        </w:rPr>
+        <w:t xml:space="preserve">, </w:t>
+      </w:r>
+      <w:r>
+        <w:rPr>
+          <w:color w:val="6897BB"/>
+        </w:rPr>
+        <w:t>0</w:t>
+      </w:r>
+      <w:r>
+        <w:rPr>
+          <w:color w:val="A9B7C6"/>
+        </w:rPr>
+        <w:t>)</w:t>
+      </w:r>
+      <w:r>
+        <w:rPr>
+          <w:color w:val="CC7832"/>
+        </w:rPr>
+        <w:t>;</w:t>
+      </w:r>
+      <w:r>
+        <w:rPr>
+          <w:color w:val="CC7832"/>
+        </w:rPr>
+        <w:br/>
+      </w:r>
+      <w:r>
+        <w:rPr>
+          <w:color w:val="CC7832"/>
+        </w:rPr>
+        <w:br/>
+        <w:t xml:space="preserve">                </w:t>
+      </w:r>
+      <w:r>
+        <w:rPr>
+          <w:color w:val="A9B7C6"/>
+        </w:rPr>
+        <w:t>Core.</w:t>
+      </w:r>
+      <w:r>
+        <w:rPr>
+          <w:i/>
+          <w:iCs/>
+          <w:color w:val="A9B7C6"/>
+        </w:rPr>
+        <w:t>absdiff</w:t>
+      </w:r>
+      <w:r>
+        <w:rPr>
+          <w:color w:val="A9B7C6"/>
+        </w:rPr>
+        <w:t>(</w:t>
+      </w:r>
+      <w:r>
+        <w:rPr>
+          <w:color w:val="9876AA"/>
+        </w:rPr>
+        <w:t>firstFrame</w:t>
+      </w:r>
+      <w:r>
+        <w:rPr>
+          <w:color w:val="CC7832"/>
+        </w:rPr>
+        <w:t xml:space="preserve">, </w:t>
+      </w:r>
+      <w:r>
+        <w:rPr>
+          <w:color w:val="9876AA"/>
+        </w:rPr>
+        <w:t>gray</w:t>
+      </w:r>
+      <w:r>
+        <w:rPr>
+          <w:color w:val="CC7832"/>
+        </w:rPr>
+        <w:t xml:space="preserve">, </w:t>
+      </w:r>
+      <w:r>
+        <w:rPr>
+          <w:color w:val="9876AA"/>
+        </w:rPr>
+        <w:t>frameDiff</w:t>
+      </w:r>
+      <w:r>
+        <w:rPr>
+          <w:color w:val="A9B7C6"/>
+        </w:rPr>
+        <w:t>)</w:t>
+      </w:r>
+      <w:r>
+        <w:rPr>
+          <w:color w:val="CC7832"/>
+        </w:rPr>
+        <w:t>;</w:t>
+      </w:r>
+      <w:r>
+        <w:rPr>
+          <w:color w:val="CC7832"/>
+        </w:rPr>
+        <w:br/>
+        <w:t xml:space="preserve">                </w:t>
+      </w:r>
+      <w:r>
+        <w:rPr>
+          <w:color w:val="A9B7C6"/>
+        </w:rPr>
+        <w:t>Imgproc.</w:t>
+      </w:r>
+      <w:r>
+        <w:rPr>
+          <w:i/>
+          <w:iCs/>
+          <w:color w:val="A9B7C6"/>
+        </w:rPr>
+        <w:t>threshold</w:t>
+      </w:r>
+      <w:r>
+        <w:rPr>
+          <w:color w:val="A9B7C6"/>
+        </w:rPr>
+        <w:t>(</w:t>
+      </w:r>
+      <w:r>
+        <w:rPr>
+          <w:color w:val="9876AA"/>
+        </w:rPr>
+        <w:t>frameDiff</w:t>
+      </w:r>
+      <w:r>
+        <w:rPr>
+          <w:color w:val="CC7832"/>
+        </w:rPr>
+        <w:t xml:space="preserve">, </w:t>
+      </w:r>
+      <w:r>
+        <w:rPr>
+          <w:color w:val="9876AA"/>
+        </w:rPr>
+        <w:t>thresh</w:t>
+      </w:r>
+      <w:r>
+        <w:rPr>
+          <w:color w:val="CC7832"/>
+        </w:rPr>
+        <w:t xml:space="preserve">, </w:t>
+      </w:r>
+      <w:r>
+        <w:rPr>
+          <w:color w:val="6897BB"/>
+        </w:rPr>
+        <w:t>25</w:t>
+      </w:r>
+      <w:r>
+        <w:rPr>
+          <w:color w:val="CC7832"/>
+        </w:rPr>
+        <w:t xml:space="preserve">, </w:t>
+      </w:r>
+      <w:r>
+        <w:rPr>
+          <w:color w:val="6897BB"/>
+        </w:rPr>
+        <w:t>255</w:t>
+      </w:r>
+      <w:r>
+        <w:rPr>
+          <w:color w:val="CC7832"/>
+        </w:rPr>
+        <w:t xml:space="preserve">, </w:t>
+      </w:r>
+      <w:r>
+        <w:rPr>
+          <w:color w:val="A9B7C6"/>
+        </w:rPr>
+        <w:t>Imgproc.</w:t>
+      </w:r>
+      <w:r>
+        <w:rPr>
+          <w:i/>
+          <w:iCs/>
+          <w:color w:val="9876AA"/>
+        </w:rPr>
+        <w:t>THRESH_BINARY</w:t>
+      </w:r>
+      <w:r>
+        <w:rPr>
+          <w:color w:val="A9B7C6"/>
+        </w:rPr>
+        <w:t>)</w:t>
+      </w:r>
+      <w:r>
+        <w:rPr>
+          <w:color w:val="CC7832"/>
+        </w:rPr>
+        <w:t>;</w:t>
+      </w:r>
+      <w:r>
+        <w:rPr>
+          <w:color w:val="CC7832"/>
+        </w:rPr>
+        <w:br/>
+      </w:r>
+      <w:r>
+        <w:rPr>
+          <w:color w:val="CC7832"/>
+        </w:rPr>
+        <w:br/>
+        <w:t xml:space="preserve">                </w:t>
+      </w:r>
+      <w:r>
+        <w:rPr>
+          <w:color w:val="A9B7C6"/>
+        </w:rPr>
+        <w:t>Imgproc.</w:t>
+      </w:r>
+      <w:r>
+        <w:rPr>
+          <w:i/>
+          <w:iCs/>
+          <w:color w:val="A9B7C6"/>
+        </w:rPr>
+        <w:t>erode</w:t>
+      </w:r>
+      <w:r>
+        <w:rPr>
+          <w:color w:val="A9B7C6"/>
+        </w:rPr>
+        <w:t>(</w:t>
+      </w:r>
+      <w:r>
+        <w:rPr>
+          <w:color w:val="9876AA"/>
+        </w:rPr>
+        <w:t>thresh</w:t>
+      </w:r>
+      <w:r>
+        <w:rPr>
+          <w:color w:val="CC7832"/>
+        </w:rPr>
+        <w:t xml:space="preserve">, </w:t>
+      </w:r>
+      <w:r>
+        <w:rPr>
+          <w:color w:val="9876AA"/>
+        </w:rPr>
+        <w:t>thresh</w:t>
+      </w:r>
+      <w:r>
+        <w:rPr>
+          <w:color w:val="CC7832"/>
+        </w:rPr>
+        <w:t xml:space="preserve">, new </w:t>
+      </w:r>
+      <w:r>
+        <w:rPr>
+          <w:color w:val="A9B7C6"/>
+        </w:rPr>
+        <w:t>Mat()</w:t>
+      </w:r>
+      <w:r>
+        <w:rPr>
+          <w:color w:val="CC7832"/>
+        </w:rPr>
+        <w:t xml:space="preserve">, new </w:t>
+      </w:r>
+      <w:r>
+        <w:rPr>
+          <w:color w:val="A9B7C6"/>
+        </w:rPr>
+        <w:t>Point(-</w:t>
+      </w:r>
+      <w:r>
+        <w:rPr>
+          <w:color w:val="6897BB"/>
+        </w:rPr>
+        <w:t>1</w:t>
+      </w:r>
+      <w:r>
+        <w:rPr>
+          <w:color w:val="CC7832"/>
+        </w:rPr>
+        <w:t xml:space="preserve">, </w:t>
+      </w:r>
+      <w:r>
+        <w:rPr>
+          <w:color w:val="A9B7C6"/>
+        </w:rPr>
+        <w:t>-</w:t>
+      </w:r>
+      <w:r>
+        <w:rPr>
+          <w:color w:val="6897BB"/>
+        </w:rPr>
+        <w:t>1</w:t>
+      </w:r>
+      <w:r>
+        <w:rPr>
+          <w:color w:val="A9B7C6"/>
+        </w:rPr>
+        <w:t>)</w:t>
+      </w:r>
+      <w:r>
+        <w:rPr>
+          <w:color w:val="CC7832"/>
+        </w:rPr>
+        <w:t xml:space="preserve">, </w:t>
+      </w:r>
+      <w:r>
+        <w:rPr>
+          <w:color w:val="6897BB"/>
+        </w:rPr>
+        <w:t>2</w:t>
+      </w:r>
+      <w:r>
+        <w:rPr>
+          <w:color w:val="A9B7C6"/>
+        </w:rPr>
+        <w:t>)</w:t>
+      </w:r>
+      <w:r>
+        <w:rPr>
+          <w:color w:val="CC7832"/>
+        </w:rPr>
+        <w:t>;</w:t>
+      </w:r>
+      <w:r>
+        <w:rPr>
+          <w:color w:val="CC7832"/>
+        </w:rPr>
+        <w:br/>
+        <w:t xml:space="preserve">                </w:t>
+      </w:r>
+      <w:r>
+        <w:rPr>
+          <w:color w:val="A9B7C6"/>
+        </w:rPr>
+        <w:t>Imgproc.</w:t>
+      </w:r>
+      <w:r>
+        <w:rPr>
+          <w:i/>
+          <w:iCs/>
+          <w:color w:val="A9B7C6"/>
+        </w:rPr>
+        <w:t>findContours</w:t>
+      </w:r>
+      <w:r>
+        <w:rPr>
+          <w:color w:val="A9B7C6"/>
+        </w:rPr>
+        <w:t>(</w:t>
+      </w:r>
+      <w:r>
+        <w:rPr>
+          <w:color w:val="9876AA"/>
+        </w:rPr>
+        <w:t>thresh</w:t>
+      </w:r>
+      <w:r>
+        <w:rPr>
+          <w:color w:val="CC7832"/>
+        </w:rPr>
+        <w:t xml:space="preserve">, </w:t>
+      </w:r>
+      <w:r>
+        <w:rPr>
+          <w:color w:val="A9B7C6"/>
+        </w:rPr>
+        <w:t>cnts</w:t>
+      </w:r>
+      <w:r>
+        <w:rPr>
+          <w:color w:val="CC7832"/>
+        </w:rPr>
+        <w:t xml:space="preserve">, new </w:t>
+      </w:r>
+      <w:r>
+        <w:rPr>
+          <w:color w:val="A9B7C6"/>
+        </w:rPr>
+        <w:t>Mat()</w:t>
+      </w:r>
+      <w:r>
+        <w:rPr>
+          <w:color w:val="CC7832"/>
+        </w:rPr>
+        <w:t xml:space="preserve">, </w:t>
+      </w:r>
+      <w:r>
+        <w:rPr>
+          <w:color w:val="A9B7C6"/>
+        </w:rPr>
+        <w:t>Imgproc.</w:t>
+      </w:r>
+      <w:r>
+        <w:rPr>
+          <w:i/>
+          <w:iCs/>
+          <w:color w:val="9876AA"/>
+        </w:rPr>
+        <w:t>RETR_EXTERNAL</w:t>
+      </w:r>
+      <w:r>
+        <w:rPr>
+          <w:color w:val="CC7832"/>
+        </w:rPr>
+        <w:t xml:space="preserve">, </w:t>
+      </w:r>
+      <w:r>
+        <w:rPr>
+          <w:color w:val="A9B7C6"/>
+        </w:rPr>
+        <w:t>Imgproc.</w:t>
+      </w:r>
+      <w:r>
+        <w:rPr>
+          <w:i/>
+          <w:iCs/>
+          <w:color w:val="9876AA"/>
+        </w:rPr>
+        <w:t>CHAIN_APPROX_SIMPLE</w:t>
+      </w:r>
+      <w:r>
+        <w:rPr>
+          <w:color w:val="A9B7C6"/>
+        </w:rPr>
+        <w:t>)</w:t>
+      </w:r>
+      <w:r>
+        <w:rPr>
+          <w:color w:val="CC7832"/>
+        </w:rPr>
+        <w:t>;</w:t>
+      </w:r>
+      <w:r>
+        <w:rPr>
+          <w:color w:val="CC7832"/>
+        </w:rPr>
+        <w:br/>
+      </w:r>
+      <w:r>
+        <w:rPr>
+          <w:color w:val="CC7832"/>
+        </w:rPr>
+        <w:br/>
+        <w:t xml:space="preserve">                for </w:t>
+      </w:r>
+      <w:r>
+        <w:rPr>
+          <w:color w:val="A9B7C6"/>
+        </w:rPr>
+        <w:t>(MatOfPoint cnt : cnts) {</w:t>
+      </w:r>
+      <w:r>
+        <w:rPr>
+          <w:color w:val="A9B7C6"/>
+        </w:rPr>
+        <w:br/>
+        <w:t xml:space="preserve">                    </w:t>
+      </w:r>
+      <w:r>
+        <w:rPr>
+          <w:color w:val="CC7832"/>
+        </w:rPr>
+        <w:t xml:space="preserve">if </w:t>
+      </w:r>
+      <w:r>
+        <w:rPr>
+          <w:color w:val="A9B7C6"/>
+        </w:rPr>
+        <w:t>(Imgproc.</w:t>
+      </w:r>
+      <w:r>
+        <w:rPr>
+          <w:i/>
+          <w:iCs/>
+          <w:color w:val="A9B7C6"/>
+        </w:rPr>
+        <w:t>contourArea</w:t>
+      </w:r>
+      <w:r>
+        <w:rPr>
+          <w:color w:val="A9B7C6"/>
+        </w:rPr>
+        <w:t xml:space="preserve">(cnt) &lt; </w:t>
+      </w:r>
+      <w:r>
+        <w:rPr>
+          <w:color w:val="6897BB"/>
+        </w:rPr>
+        <w:t>500</w:t>
+      </w:r>
+      <w:r>
+        <w:rPr>
+          <w:color w:val="A9B7C6"/>
+        </w:rPr>
+        <w:t>) {</w:t>
+      </w:r>
+      <w:r>
+        <w:rPr>
+          <w:color w:val="A9B7C6"/>
+        </w:rPr>
+        <w:br/>
+        <w:t xml:space="preserve">                        </w:t>
+      </w:r>
+      <w:r>
+        <w:rPr>
+          <w:color w:val="CC7832"/>
+        </w:rPr>
+        <w:t>continue;</w:t>
+      </w:r>
+      <w:r>
+        <w:rPr>
+          <w:color w:val="CC7832"/>
+        </w:rPr>
+        <w:br/>
+        <w:t xml:space="preserve">                    </w:t>
+      </w:r>
+      <w:r>
+        <w:rPr>
+          <w:color w:val="A9B7C6"/>
+        </w:rPr>
+        <w:t>}</w:t>
+      </w:r>
+      <w:r>
+        <w:rPr>
+          <w:color w:val="808080"/>
+        </w:rPr>
+        <w:br/>
+        <w:t xml:space="preserve">                    </w:t>
+      </w:r>
+      <w:r>
+        <w:rPr>
+          <w:color w:val="CC7832"/>
+        </w:rPr>
+        <w:t>return true;</w:t>
+      </w:r>
+      <w:r>
+        <w:rPr>
+          <w:color w:val="CC7832"/>
+        </w:rPr>
+        <w:br/>
+        <w:t xml:space="preserve">                </w:t>
+      </w:r>
+      <w:r>
+        <w:rPr>
+          <w:color w:val="A9B7C6"/>
+        </w:rPr>
+        <w:t>}</w:t>
+      </w:r>
+      <w:r>
+        <w:rPr>
+          <w:color w:val="A9B7C6"/>
+        </w:rPr>
+        <w:br/>
+        <w:t xml:space="preserve">            }</w:t>
+      </w:r>
+      <w:r>
+        <w:rPr>
+          <w:color w:val="A9B7C6"/>
+        </w:rPr>
+        <w:br/>
+        <w:t xml:space="preserve">            </w:t>
+      </w:r>
+      <w:r>
+        <w:rPr>
+          <w:color w:val="CC7832"/>
+        </w:rPr>
+        <w:t xml:space="preserve">int </w:t>
+      </w:r>
+      <w:r>
+        <w:rPr>
+          <w:color w:val="A9B7C6"/>
+        </w:rPr>
+        <w:t>key = HighGui.</w:t>
+      </w:r>
+      <w:r>
+        <w:rPr>
+          <w:i/>
+          <w:iCs/>
+          <w:color w:val="A9B7C6"/>
+        </w:rPr>
+        <w:t>waitKey</w:t>
+      </w:r>
+      <w:r>
+        <w:rPr>
+          <w:color w:val="A9B7C6"/>
+        </w:rPr>
+        <w:t>(</w:t>
+      </w:r>
+      <w:r>
+        <w:rPr>
+          <w:color w:val="6897BB"/>
+        </w:rPr>
+        <w:t>20</w:t>
+      </w:r>
+      <w:r>
+        <w:rPr>
+          <w:color w:val="A9B7C6"/>
+        </w:rPr>
+        <w:t>)</w:t>
+      </w:r>
+      <w:r>
+        <w:rPr>
+          <w:color w:val="CC7832"/>
+        </w:rPr>
+        <w:t>;</w:t>
+      </w:r>
+      <w:r>
+        <w:rPr>
+          <w:color w:val="CC7832"/>
+        </w:rPr>
+        <w:br/>
+        <w:t xml:space="preserve">            if </w:t>
+      </w:r>
+      <w:r>
+        <w:rPr>
+          <w:color w:val="A9B7C6"/>
+        </w:rPr>
+        <w:t xml:space="preserve">(key == </w:t>
+      </w:r>
+      <w:r>
+        <w:rPr>
+          <w:color w:val="6897BB"/>
+        </w:rPr>
+        <w:t>27</w:t>
+      </w:r>
+      <w:r>
+        <w:rPr>
+          <w:color w:val="A9B7C6"/>
+        </w:rPr>
+        <w:t>)</w:t>
+      </w:r>
+      <w:r>
+        <w:rPr>
+          <w:color w:val="A9B7C6"/>
+        </w:rPr>
+        <w:br/>
+        <w:t xml:space="preserve">                </w:t>
+      </w:r>
+      <w:r>
+        <w:rPr>
+          <w:color w:val="CC7832"/>
+        </w:rPr>
+        <w:t>break;</w:t>
+      </w:r>
+      <w:r>
+        <w:rPr>
+          <w:color w:val="CC7832"/>
+        </w:rPr>
+        <w:br/>
+        <w:t xml:space="preserve">        </w:t>
+      </w:r>
+      <w:r>
+        <w:rPr>
+          <w:color w:val="A9B7C6"/>
+        </w:rPr>
+        <w:t>}</w:t>
+      </w:r>
+      <w:r>
+        <w:rPr>
+          <w:color w:val="A9B7C6"/>
+        </w:rPr>
+        <w:br/>
+        <w:t xml:space="preserve">    }</w:t>
+      </w:r>
+      <w:r>
+        <w:rPr>
+          <w:color w:val="A9B7C6"/>
+        </w:rPr>
+        <w:br/>
+        <w:t xml:space="preserve">    </w:t>
+      </w:r>
+      <w:r>
+        <w:rPr>
+          <w:color w:val="CC7832"/>
+        </w:rPr>
+        <w:t>return false;</w:t>
+      </w:r>
+      <w:r>
+        <w:rPr>
+          <w:color w:val="CC7832"/>
+        </w:rPr>
+        <w:br/>
+      </w:r>
+      <w:r>
+        <w:rPr>
+          <w:color w:val="A9B7C6"/>
+        </w:rPr>
+        <w:t>}</w:t>
+      </w:r>
+    </w:p>
+    <w:p/>
+    <w:p>
+      <w:pPr>
         <w:numPr>
           <w:ilvl w:val="0"/>
           <w:numId w:val="14"/>
@@ -1933,6 +4608,7 @@
         </w:numPr>
       </w:pPr>
       <w:r>
+        <w:lastRenderedPageBreak/>
         <w:t xml:space="preserve">apoi intr-o matrice de tip threshold </w:t>
       </w:r>
       <w:r>
@@ -1950,7 +4626,13 @@
         </w:numPr>
       </w:pPr>
       <w:r>
-        <w:t>folosim un filtru de eroziune pentru a elimina pixelii inutili, iar informatia o stocam intr-un array de puncte</w:t>
+        <w:t xml:space="preserve">folosim un filtru de eroziune pentru a elimina </w:t>
+      </w:r>
+      <w:r>
+        <w:t>zgomotul</w:t>
+      </w:r>
+      <w:r>
+        <w:t>, iar informatia o stocam intr-un array de puncte</w:t>
       </w:r>
     </w:p>
     <w:p>
@@ -1980,6 +4662,267 @@
     </w:p>
     <w:p>
       <w:pPr>
+        <w:pStyle w:val="PreformatatHTML"/>
+        <w:shd w:val="clear" w:color="auto" w:fill="2B2B2B"/>
+        <w:ind w:left="360"/>
+        <w:rPr>
+          <w:color w:val="A9B7C6"/>
+        </w:rPr>
+      </w:pPr>
+      <w:r>
+        <w:rPr>
+          <w:color w:val="CC7832"/>
+        </w:rPr>
+        <w:t xml:space="preserve">public void </w:t>
+      </w:r>
+      <w:r>
+        <w:rPr>
+          <w:color w:val="FFC66D"/>
+        </w:rPr>
+        <w:t>showFire</w:t>
+      </w:r>
+      <w:r>
+        <w:rPr>
+          <w:color w:val="A9B7C6"/>
+        </w:rPr>
+        <w:t>() {</w:t>
+      </w:r>
+      <w:r>
+        <w:rPr>
+          <w:color w:val="A9B7C6"/>
+        </w:rPr>
+        <w:br/>
+        <w:t xml:space="preserve">    </w:t>
+      </w:r>
+      <w:r>
+        <w:rPr>
+          <w:color w:val="CC7832"/>
+        </w:rPr>
+        <w:t xml:space="preserve">if </w:t>
+      </w:r>
+      <w:r>
+        <w:rPr>
+          <w:color w:val="A9B7C6"/>
+        </w:rPr>
+        <w:t>(detectionByMovement()) {</w:t>
+      </w:r>
+      <w:r>
+        <w:rPr>
+          <w:color w:val="A9B7C6"/>
+        </w:rPr>
+        <w:br/>
+        <w:t xml:space="preserve">        </w:t>
+      </w:r>
+      <w:r>
+        <w:rPr>
+          <w:color w:val="CC7832"/>
+        </w:rPr>
+        <w:t xml:space="preserve">if </w:t>
+      </w:r>
+      <w:r>
+        <w:rPr>
+          <w:color w:val="A9B7C6"/>
+        </w:rPr>
+        <w:t>(detectionByColor()) {</w:t>
+      </w:r>
+      <w:r>
+        <w:rPr>
+          <w:color w:val="A9B7C6"/>
+        </w:rPr>
+        <w:br/>
+        <w:t xml:space="preserve">            System.</w:t>
+      </w:r>
+      <w:r>
+        <w:rPr>
+          <w:i/>
+          <w:iCs/>
+          <w:color w:val="9876AA"/>
+        </w:rPr>
+        <w:t>out</w:t>
+      </w:r>
+      <w:r>
+        <w:rPr>
+          <w:color w:val="A9B7C6"/>
+        </w:rPr>
+        <w:t>.println(</w:t>
+      </w:r>
+      <w:r>
+        <w:rPr>
+          <w:color w:val="6A8759"/>
+        </w:rPr>
+        <w:t>"Flame detected"</w:t>
+      </w:r>
+      <w:r>
+        <w:rPr>
+          <w:color w:val="A9B7C6"/>
+        </w:rPr>
+        <w:t>)</w:t>
+      </w:r>
+      <w:r>
+        <w:rPr>
+          <w:color w:val="CC7832"/>
+        </w:rPr>
+        <w:t>;</w:t>
+      </w:r>
+      <w:r>
+        <w:rPr>
+          <w:color w:val="CC7832"/>
+        </w:rPr>
+        <w:br/>
+        <w:t xml:space="preserve">        </w:t>
+      </w:r>
+      <w:r>
+        <w:rPr>
+          <w:color w:val="A9B7C6"/>
+        </w:rPr>
+        <w:t xml:space="preserve">} </w:t>
+      </w:r>
+      <w:r>
+        <w:rPr>
+          <w:color w:val="CC7832"/>
+        </w:rPr>
+        <w:t xml:space="preserve">else </w:t>
+      </w:r>
+      <w:r>
+        <w:rPr>
+          <w:color w:val="A9B7C6"/>
+        </w:rPr>
+        <w:t>{</w:t>
+      </w:r>
+      <w:r>
+        <w:rPr>
+          <w:color w:val="A9B7C6"/>
+        </w:rPr>
+        <w:br/>
+        <w:t xml:space="preserve">            System.</w:t>
+      </w:r>
+      <w:r>
+        <w:rPr>
+          <w:i/>
+          <w:iCs/>
+          <w:color w:val="9876AA"/>
+        </w:rPr>
+        <w:t>out</w:t>
+      </w:r>
+      <w:r>
+        <w:rPr>
+          <w:color w:val="A9B7C6"/>
+        </w:rPr>
+        <w:t>.println(</w:t>
+      </w:r>
+      <w:r>
+        <w:rPr>
+          <w:color w:val="6A8759"/>
+        </w:rPr>
+        <w:t>"No colour detected"</w:t>
+      </w:r>
+      <w:r>
+        <w:rPr>
+          <w:color w:val="A9B7C6"/>
+        </w:rPr>
+        <w:t>)</w:t>
+      </w:r>
+      <w:r>
+        <w:rPr>
+          <w:color w:val="CC7832"/>
+        </w:rPr>
+        <w:t>;</w:t>
+      </w:r>
+      <w:r>
+        <w:rPr>
+          <w:color w:val="CC7832"/>
+        </w:rPr>
+        <w:br/>
+        <w:t xml:space="preserve">        </w:t>
+      </w:r>
+      <w:r>
+        <w:rPr>
+          <w:color w:val="A9B7C6"/>
+        </w:rPr>
+        <w:t>}</w:t>
+      </w:r>
+      <w:r>
+        <w:rPr>
+          <w:color w:val="A9B7C6"/>
+        </w:rPr>
+        <w:br/>
+        <w:t xml:space="preserve">    } </w:t>
+      </w:r>
+      <w:r>
+        <w:rPr>
+          <w:color w:val="CC7832"/>
+        </w:rPr>
+        <w:t xml:space="preserve">else </w:t>
+      </w:r>
+      <w:r>
+        <w:rPr>
+          <w:color w:val="A9B7C6"/>
+        </w:rPr>
+        <w:t>{</w:t>
+      </w:r>
+      <w:r>
+        <w:rPr>
+          <w:color w:val="A9B7C6"/>
+        </w:rPr>
+        <w:br/>
+        <w:t xml:space="preserve">        System.</w:t>
+      </w:r>
+      <w:r>
+        <w:rPr>
+          <w:i/>
+          <w:iCs/>
+          <w:color w:val="9876AA"/>
+        </w:rPr>
+        <w:t>out</w:t>
+      </w:r>
+      <w:r>
+        <w:rPr>
+          <w:color w:val="A9B7C6"/>
+        </w:rPr>
+        <w:t>.println(</w:t>
+      </w:r>
+      <w:r>
+        <w:rPr>
+          <w:color w:val="6A8759"/>
+        </w:rPr>
+        <w:t>"No movement detected"</w:t>
+      </w:r>
+      <w:r>
+        <w:rPr>
+          <w:color w:val="A9B7C6"/>
+        </w:rPr>
+        <w:t>)</w:t>
+      </w:r>
+      <w:r>
+        <w:rPr>
+          <w:color w:val="CC7832"/>
+        </w:rPr>
+        <w:t>;</w:t>
+      </w:r>
+      <w:r>
+        <w:rPr>
+          <w:color w:val="CC7832"/>
+        </w:rPr>
+        <w:br/>
+        <w:t xml:space="preserve">    </w:t>
+      </w:r>
+      <w:r>
+        <w:rPr>
+          <w:color w:val="A9B7C6"/>
+        </w:rPr>
+        <w:t>}</w:t>
+      </w:r>
+      <w:r>
+        <w:rPr>
+          <w:color w:val="A9B7C6"/>
+        </w:rPr>
+        <w:br/>
+        <w:t>}</w:t>
+      </w:r>
+    </w:p>
+    <w:p/>
+    <w:p>
+      <w:pPr>
         <w:numPr>
           <w:ilvl w:val="0"/>
           <w:numId w:val="14"/>
@@ -2002,6 +4945,86 @@
     </w:p>
     <w:p>
       <w:pPr>
+        <w:pStyle w:val="Titlu2"/>
+      </w:pPr>
+      <w:r>
+        <w:t>Rezultat:</w:t>
+      </w:r>
+    </w:p>
+    <w:p>
+      <w:pPr>
+        <w:ind w:firstLine="720"/>
+      </w:pPr>
+      <w:r>
+        <w:t>La rularea aplicatiei va aparea urmatoarea fereastra, care reprezinta video-ul citit cu textul specific detectiei de flacari</w:t>
+      </w:r>
+      <w:r>
+        <w:t>(in cazul existentei)</w:t>
+      </w:r>
+      <w:r>
+        <w:t>.</w:t>
+      </w:r>
+    </w:p>
+    <w:p>
+      <w:r>
+        <w:rPr>
+          <w:noProof/>
+        </w:rPr>
+        <w:drawing>
+          <wp:inline distT="0" distB="0" distL="0" distR="0" wp14:anchorId="51555566" wp14:editId="6B10AC35">
+            <wp:extent cx="5509260" cy="3337560"/>
+            <wp:effectExtent l="0" t="0" r="0" b="0"/>
+            <wp:docPr id="1" name="Imagine 1"/>
+            <wp:cNvGraphicFramePr>
+              <a:graphicFrameLocks xmlns:a="http://schemas.openxmlformats.org/drawingml/2006/main" noChangeAspect="1"/>
+            </wp:cNvGraphicFramePr>
+            <a:graphic xmlns:a="http://schemas.openxmlformats.org/drawingml/2006/main">
+              <a:graphicData uri="http://schemas.openxmlformats.org/drawingml/2006/picture">
+                <pic:pic xmlns:pic="http://schemas.openxmlformats.org/drawingml/2006/picture">
+                  <pic:nvPicPr>
+                    <pic:cNvPr id="0" name="Picture 1"/>
+                    <pic:cNvPicPr>
+                      <a:picLocks noChangeAspect="1" noChangeArrowheads="1"/>
+                    </pic:cNvPicPr>
+                  </pic:nvPicPr>
+                  <pic:blipFill rotWithShape="1">
+                    <a:blip r:embed="rId11">
+                      <a:extLst>
+                        <a:ext uri="{28A0092B-C50C-407E-A947-70E740481C1C}">
+                          <a14:useLocalDpi xmlns:a14="http://schemas.microsoft.com/office/drawing/2010/main" val="0"/>
+                        </a:ext>
+                      </a:extLst>
+                    </a:blip>
+                    <a:srcRect l="2127" t="2648" r="1750" b="735"/>
+                    <a:stretch/>
+                  </pic:blipFill>
+                  <pic:spPr bwMode="auto">
+                    <a:xfrm>
+                      <a:off x="0" y="0"/>
+                      <a:ext cx="5509260" cy="3337560"/>
+                    </a:xfrm>
+                    <a:prstGeom prst="rect">
+                      <a:avLst/>
+                    </a:prstGeom>
+                    <a:noFill/>
+                    <a:ln>
+                      <a:noFill/>
+                    </a:ln>
+                    <a:extLst>
+                      <a:ext uri="{53640926-AAD7-44D8-BBD7-CCE9431645EC}">
+                        <a14:shadowObscured xmlns:a14="http://schemas.microsoft.com/office/drawing/2010/main"/>
+                      </a:ext>
+                    </a:extLst>
+                  </pic:spPr>
+                </pic:pic>
+              </a:graphicData>
+            </a:graphic>
+          </wp:inline>
+        </w:drawing>
+      </w:r>
+    </w:p>
+    <w:p>
+      <w:pPr>
         <w:ind w:left="720"/>
       </w:pPr>
     </w:p>
@@ -2040,7 +5063,7 @@
           <w:numId w:val="14"/>
         </w:numPr>
       </w:pPr>
-      <w:hyperlink r:id="rId11" w:history="1">
+      <w:hyperlink r:id="rId12" w:history="1">
         <w:r>
           <w:rPr>
             <w:rStyle w:val="Hyperlink"/>
@@ -2056,7 +5079,7 @@
           <w:numId w:val="14"/>
         </w:numPr>
       </w:pPr>
-      <w:hyperlink r:id="rId12" w:history="1">
+      <w:hyperlink r:id="rId13" w:anchor="v=onepage&amp;q=what%20is%20%5B18%2C50%2C50%5D%20%5B35%2C255%2C255%5D&amp;f=false" w:history="1">
         <w:r>
           <w:rPr>
             <w:rStyle w:val="Hyperlink"/>
@@ -2072,7 +5095,7 @@
           <w:numId w:val="14"/>
         </w:numPr>
       </w:pPr>
-      <w:hyperlink r:id="rId13" w:history="1">
+      <w:hyperlink r:id="rId14" w:history="1">
         <w:r>
           <w:rPr>
             <w:rStyle w:val="Hyperlink"/>
@@ -2088,7 +5111,7 @@
           <w:numId w:val="14"/>
         </w:numPr>
       </w:pPr>
-      <w:hyperlink r:id="rId14" w:history="1">
+      <w:hyperlink r:id="rId15" w:anchor=":~:text=The%20reason%20we%20use%20HSV,relatively%20lesser%20than%20RGB%20values" w:history="1">
         <w:r>
           <w:rPr>
             <w:rStyle w:val="Hyperlink"/>
@@ -2111,7 +5134,7 @@
       </w:pPr>
     </w:p>
     <w:sectPr>
-      <w:headerReference w:type="default" r:id="rId15"/>
+      <w:headerReference w:type="default" r:id="rId16"/>
       <w:pgSz w:w="11906" w:h="16838" w:code="9"/>
       <w:pgMar w:top="1440" w:right="1440" w:bottom="1440" w:left="1440" w:header="720" w:footer="720" w:gutter="0"/>
       <w:pgNumType w:start="0"/>
@@ -4598,6 +7621,7 @@
   <w:style w:type="character" w:default="1" w:styleId="Fontdeparagrafimplicit">
     <w:name w:val="Default Paragraph Font"/>
     <w:uiPriority w:val="1"/>
+    <w:semiHidden/>
     <w:unhideWhenUsed/>
   </w:style>
   <w:style w:type="table" w:default="1" w:styleId="TabelNormal">
@@ -4858,6 +7882,54 @@
       <w:rFonts w:eastAsiaTheme="minorEastAsia" w:cs="Times New Roman"/>
     </w:rPr>
   </w:style>
+  <w:style w:type="paragraph" w:styleId="PreformatatHTML">
+    <w:name w:val="HTML Preformatted"/>
+    <w:basedOn w:val="Normal"/>
+    <w:link w:val="PreformatatHTMLCaracter"/>
+    <w:uiPriority w:val="99"/>
+    <w:semiHidden/>
+    <w:unhideWhenUsed/>
+    <w:rsid w:val="0049092B"/>
+    <w:pPr>
+      <w:tabs>
+        <w:tab w:val="left" w:pos="916"/>
+        <w:tab w:val="left" w:pos="1832"/>
+        <w:tab w:val="left" w:pos="2748"/>
+        <w:tab w:val="left" w:pos="3664"/>
+        <w:tab w:val="left" w:pos="4580"/>
+        <w:tab w:val="left" w:pos="5496"/>
+        <w:tab w:val="left" w:pos="6412"/>
+        <w:tab w:val="left" w:pos="7328"/>
+        <w:tab w:val="left" w:pos="8244"/>
+        <w:tab w:val="left" w:pos="9160"/>
+        <w:tab w:val="left" w:pos="10076"/>
+        <w:tab w:val="left" w:pos="10992"/>
+        <w:tab w:val="left" w:pos="11908"/>
+        <w:tab w:val="left" w:pos="12824"/>
+        <w:tab w:val="left" w:pos="13740"/>
+        <w:tab w:val="left" w:pos="14656"/>
+      </w:tabs>
+      <w:spacing w:after="0" w:line="240" w:lineRule="auto"/>
+    </w:pPr>
+    <w:rPr>
+      <w:rFonts w:ascii="Courier New" w:eastAsia="Times New Roman" w:hAnsi="Courier New" w:cs="Courier New"/>
+      <w:sz w:val="20"/>
+      <w:szCs w:val="20"/>
+    </w:rPr>
+  </w:style>
+  <w:style w:type="character" w:customStyle="1" w:styleId="PreformatatHTMLCaracter">
+    <w:name w:val="Preformatat HTML Caracter"/>
+    <w:basedOn w:val="Fontdeparagrafimplicit"/>
+    <w:link w:val="PreformatatHTML"/>
+    <w:uiPriority w:val="99"/>
+    <w:semiHidden/>
+    <w:rsid w:val="0049092B"/>
+    <w:rPr>
+      <w:rFonts w:ascii="Courier New" w:eastAsia="Times New Roman" w:hAnsi="Courier New" w:cs="Courier New"/>
+      <w:sz w:val="20"/>
+      <w:szCs w:val="20"/>
+    </w:rPr>
+  </w:style>
 </w:styles>
 </file>
 
@@ -4936,19 +8008,19 @@
 
 <file path=word/glossary/fontTable.xml><?xml version="1.0" encoding="utf-8"?>
 <w:fonts xmlns:mc="http://schemas.openxmlformats.org/markup-compatibility/2006" xmlns:r="http://schemas.openxmlformats.org/officeDocument/2006/relationships" xmlns:w="http://schemas.openxmlformats.org/wordprocessingml/2006/main" xmlns:w14="http://schemas.microsoft.com/office/word/2010/wordml" xmlns:w15="http://schemas.microsoft.com/office/word/2012/wordml" xmlns:w16cex="http://schemas.microsoft.com/office/word/2018/wordml/cex" xmlns:w16cid="http://schemas.microsoft.com/office/word/2016/wordml/cid" xmlns:w16="http://schemas.microsoft.com/office/word/2018/wordml" xmlns:w16sdtdh="http://schemas.microsoft.com/office/word/2020/wordml/sdtdatahash" xmlns:w16se="http://schemas.microsoft.com/office/word/2015/wordml/symex" mc:Ignorable="w14 w15 w16se w16cid w16 w16cex w16sdtdh">
+  <w:font w:name="Symbol">
+    <w:panose1 w:val="05050102010706020507"/>
+    <w:charset w:val="02"/>
+    <w:family w:val="roman"/>
+    <w:pitch w:val="variable"/>
+    <w:sig w:usb0="00000000" w:usb1="10000000" w:usb2="00000000" w:usb3="00000000" w:csb0="80000000" w:csb1="00000000"/>
+  </w:font>
   <w:font w:name="Times New Roman">
     <w:panose1 w:val="02020603050405020304"/>
     <w:charset w:val="00"/>
     <w:family w:val="roman"/>
     <w:pitch w:val="variable"/>
     <w:sig w:usb0="E0002EFF" w:usb1="C000785B" w:usb2="00000009" w:usb3="00000000" w:csb0="000001FF" w:csb1="00000000"/>
-  </w:font>
-  <w:font w:name="Symbol">
-    <w:panose1 w:val="05050102010706020507"/>
-    <w:charset w:val="02"/>
-    <w:family w:val="roman"/>
-    <w:pitch w:val="variable"/>
-    <w:sig w:usb0="00000000" w:usb1="10000000" w:usb2="00000000" w:usb3="00000000" w:csb0="80000000" w:csb1="00000000"/>
   </w:font>
   <w:font w:name="Courier New">
     <w:panose1 w:val="02070309020205020404"/>
@@ -4999,7 +8071,9 @@
     <w:rsidRoot w:val="0020291D"/>
     <w:rsid w:val="0020291D"/>
     <w:rsid w:val="0028512F"/>
+    <w:rsid w:val="00863761"/>
     <w:rsid w:val="00956391"/>
+    <w:rsid w:val="00A34096"/>
     <w:rsid w:val="00A40C53"/>
     <w:rsid w:val="00FD0E3A"/>
   </w:rsids>

</xml_diff>